<commit_message>
More documents improvements + updated index list.
</commit_message>
<xml_diff>
--- a/Setup/UserManual.docx
+++ b/Setup/UserManual.docx
@@ -10,6 +10,7 @@
           <w:docPartUnique/>
         </w:docPartObj>
       </w:sdtPr>
+      <w:sdtEndPr/>
       <w:sdtContent>
         <w:p/>
         <w:p>
@@ -198,6 +199,7 @@
                                       <w:dataBinding w:prefixMappings="xmlns:ns0='http://purl.org/dc/elements/1.1/' xmlns:ns1='http://schemas.openxmlformats.org/package/2006/metadata/core-properties' " w:xpath="/ns1:coreProperties[1]/ns0:title[1]" w:storeItemID="{6C3C8BC8-F283-45AE-878A-BAB7291924A1}"/>
                                       <w:text/>
                                     </w:sdtPr>
+                                    <w:sdtEndPr/>
                                     <w:sdtContent>
                                       <w:r>
                                         <w:rPr>
@@ -471,6 +473,7 @@
                                     <w:dataBinding w:prefixMappings="xmlns:ns0='http://schemas.openxmlformats.org/officeDocument/2006/extended-properties' " w:xpath="/ns0:Properties[1]/ns0:Company[1]" w:storeItemID="{6668398D-A668-4E3E-A5EB-62B293D839F1}"/>
                                     <w:text/>
                                   </w:sdtPr>
+                                  <w:sdtEndPr/>
                                   <w:sdtContent>
                                     <w:r>
                                       <w:rPr>
@@ -514,6 +517,7 @@
                                     <w:dataBinding w:prefixMappings="xmlns:ns0='http://schemas.microsoft.com/office/2006/coverPageProps' " w:xpath="/ns0:CoverPageProperties[1]/ns0:CompanyAddress[1]" w:storeItemID="{55AF091B-3C7A-41E3-B477-F2FDAA23CFDA}"/>
                                     <w:text/>
                                   </w:sdtPr>
+                                  <w:sdtEndPr/>
                                   <w:sdtContent>
                                     <w:r>
                                       <w:rPr>
@@ -719,6 +723,7 @@
                                   <w:dataBinding w:prefixMappings="xmlns:ns0='http://purl.org/dc/elements/1.1/' xmlns:ns1='http://schemas.openxmlformats.org/package/2006/metadata/core-properties' " w:xpath="/ns1:coreProperties[1]/ns0:subject[1]" w:storeItemID="{6C3C8BC8-F283-45AE-878A-BAB7291924A1}"/>
                                   <w:text/>
                                 </w:sdtPr>
+                                <w:sdtEndPr/>
                                 <w:sdtContent>
                                   <w:p>
                                     <w:pPr>
@@ -766,6 +771,7 @@
                                   <w:dataBinding w:prefixMappings="xmlns:ns0='http://purl.org/dc/elements/1.1/' xmlns:ns1='http://schemas.openxmlformats.org/package/2006/metadata/core-properties' " w:xpath="/ns1:coreProperties[1]/ns0:creator[1]" w:storeItemID="{6C3C8BC8-F283-45AE-878A-BAB7291924A1}"/>
                                   <w:text/>
                                 </w:sdtPr>
+                                <w:sdtEndPr/>
                                 <w:sdtContent>
                                   <w:p>
                                     <w:pPr>
@@ -996,6 +1002,7 @@
                                     <w:calendar w:val="gregorian"/>
                                   </w:date>
                                 </w:sdtPr>
+                                <w:sdtEndPr/>
                                 <w:sdtContent>
                                   <w:p>
                                     <w:pPr>
@@ -1130,8 +1137,6 @@
             <w:t>Contents</w:t>
           </w:r>
         </w:p>
-        <w:bookmarkStart w:id="0" w:name="_GoBack"/>
-        <w:bookmarkEnd w:id="0"/>
         <w:p>
           <w:pPr>
             <w:pStyle w:val="TOC1"/>
@@ -1153,7 +1158,7 @@
           <w:r>
             <w:fldChar w:fldCharType="separate"/>
           </w:r>
-          <w:hyperlink w:anchor="_Toc348998639" w:history="1">
+          <w:hyperlink w:anchor="_Toc348998980" w:history="1">
             <w:r>
               <w:rPr>
                 <w:rStyle w:val="Hyperlink"/>
@@ -1180,7 +1185,7 @@
                 <w:noProof/>
                 <w:webHidden/>
               </w:rPr>
-              <w:instrText xml:space="preserve"> PAGEREF _Toc348998639 \h </w:instrText>
+              <w:instrText xml:space="preserve"> PAGEREF _Toc348998980 \h </w:instrText>
             </w:r>
             <w:r>
               <w:rPr>
@@ -1223,7 +1228,7 @@
               <w:lang w:eastAsia="en-GB"/>
             </w:rPr>
           </w:pPr>
-          <w:hyperlink w:anchor="_Toc348998640" w:history="1">
+          <w:hyperlink w:anchor="_Toc348998981" w:history="1">
             <w:r>
               <w:rPr>
                 <w:rStyle w:val="Hyperlink"/>
@@ -1250,7 +1255,7 @@
                 <w:noProof/>
                 <w:webHidden/>
               </w:rPr>
-              <w:instrText xml:space="preserve"> PAGEREF _Toc348998640 \h </w:instrText>
+              <w:instrText xml:space="preserve"> PAGEREF _Toc348998981 \h </w:instrText>
             </w:r>
             <w:r>
               <w:rPr>
@@ -1293,7 +1298,7 @@
               <w:lang w:eastAsia="en-GB"/>
             </w:rPr>
           </w:pPr>
-          <w:hyperlink w:anchor="_Toc348998641" w:history="1">
+          <w:hyperlink w:anchor="_Toc348998982" w:history="1">
             <w:r>
               <w:rPr>
                 <w:rStyle w:val="Hyperlink"/>
@@ -1320,7 +1325,7 @@
                 <w:noProof/>
                 <w:webHidden/>
               </w:rPr>
-              <w:instrText xml:space="preserve"> PAGEREF _Toc348998641 \h </w:instrText>
+              <w:instrText xml:space="preserve"> PAGEREF _Toc348998982 \h </w:instrText>
             </w:r>
             <w:r>
               <w:rPr>
@@ -1363,7 +1368,7 @@
               <w:lang w:eastAsia="en-GB"/>
             </w:rPr>
           </w:pPr>
-          <w:hyperlink w:anchor="_Toc348998642" w:history="1">
+          <w:hyperlink w:anchor="_Toc348998983" w:history="1">
             <w:r>
               <w:rPr>
                 <w:rStyle w:val="Hyperlink"/>
@@ -1390,7 +1395,7 @@
                 <w:noProof/>
                 <w:webHidden/>
               </w:rPr>
-              <w:instrText xml:space="preserve"> PAGEREF _Toc348998642 \h </w:instrText>
+              <w:instrText xml:space="preserve"> PAGEREF _Toc348998983 \h </w:instrText>
             </w:r>
             <w:r>
               <w:rPr>
@@ -1433,7 +1438,7 @@
               <w:lang w:eastAsia="en-GB"/>
             </w:rPr>
           </w:pPr>
-          <w:hyperlink w:anchor="_Toc348998643" w:history="1">
+          <w:hyperlink w:anchor="_Toc348998984" w:history="1">
             <w:r>
               <w:rPr>
                 <w:rStyle w:val="Hyperlink"/>
@@ -1460,7 +1465,7 @@
                 <w:noProof/>
                 <w:webHidden/>
               </w:rPr>
-              <w:instrText xml:space="preserve"> PAGEREF _Toc348998643 \h </w:instrText>
+              <w:instrText xml:space="preserve"> PAGEREF _Toc348998984 \h </w:instrText>
             </w:r>
             <w:r>
               <w:rPr>
@@ -1503,7 +1508,7 @@
               <w:lang w:eastAsia="en-GB"/>
             </w:rPr>
           </w:pPr>
-          <w:hyperlink w:anchor="_Toc348998644" w:history="1">
+          <w:hyperlink w:anchor="_Toc348998985" w:history="1">
             <w:r>
               <w:rPr>
                 <w:rStyle w:val="Hyperlink"/>
@@ -1530,7 +1535,7 @@
                 <w:noProof/>
                 <w:webHidden/>
               </w:rPr>
-              <w:instrText xml:space="preserve"> PAGEREF _Toc348998644 \h </w:instrText>
+              <w:instrText xml:space="preserve"> PAGEREF _Toc348998985 \h </w:instrText>
             </w:r>
             <w:r>
               <w:rPr>
@@ -1573,7 +1578,7 @@
               <w:lang w:eastAsia="en-GB"/>
             </w:rPr>
           </w:pPr>
-          <w:hyperlink w:anchor="_Toc348998645" w:history="1">
+          <w:hyperlink w:anchor="_Toc348998986" w:history="1">
             <w:r>
               <w:rPr>
                 <w:rStyle w:val="Hyperlink"/>
@@ -1600,7 +1605,7 @@
                 <w:noProof/>
                 <w:webHidden/>
               </w:rPr>
-              <w:instrText xml:space="preserve"> PAGEREF _Toc348998645 \h </w:instrText>
+              <w:instrText xml:space="preserve"> PAGEREF _Toc348998986 \h </w:instrText>
             </w:r>
             <w:r>
               <w:rPr>
@@ -1643,7 +1648,7 @@
               <w:lang w:eastAsia="en-GB"/>
             </w:rPr>
           </w:pPr>
-          <w:hyperlink w:anchor="_Toc348998646" w:history="1">
+          <w:hyperlink w:anchor="_Toc348998987" w:history="1">
             <w:r>
               <w:rPr>
                 <w:rStyle w:val="Hyperlink"/>
@@ -1670,7 +1675,7 @@
                 <w:noProof/>
                 <w:webHidden/>
               </w:rPr>
-              <w:instrText xml:space="preserve"> PAGEREF _Toc348998646 \h </w:instrText>
+              <w:instrText xml:space="preserve"> PAGEREF _Toc348998987 \h </w:instrText>
             </w:r>
             <w:r>
               <w:rPr>
@@ -1713,7 +1718,7 @@
               <w:lang w:eastAsia="en-GB"/>
             </w:rPr>
           </w:pPr>
-          <w:hyperlink w:anchor="_Toc348998647" w:history="1">
+          <w:hyperlink w:anchor="_Toc348998988" w:history="1">
             <w:r>
               <w:rPr>
                 <w:rStyle w:val="Hyperlink"/>
@@ -1740,7 +1745,7 @@
                 <w:noProof/>
                 <w:webHidden/>
               </w:rPr>
-              <w:instrText xml:space="preserve"> PAGEREF _Toc348998647 \h </w:instrText>
+              <w:instrText xml:space="preserve"> PAGEREF _Toc348998988 \h </w:instrText>
             </w:r>
             <w:r>
               <w:rPr>
@@ -1783,7 +1788,7 @@
               <w:lang w:eastAsia="en-GB"/>
             </w:rPr>
           </w:pPr>
-          <w:hyperlink w:anchor="_Toc348998648" w:history="1">
+          <w:hyperlink w:anchor="_Toc348998989" w:history="1">
             <w:r>
               <w:rPr>
                 <w:rStyle w:val="Hyperlink"/>
@@ -1810,7 +1815,7 @@
                 <w:noProof/>
                 <w:webHidden/>
               </w:rPr>
-              <w:instrText xml:space="preserve"> PAGEREF _Toc348998648 \h </w:instrText>
+              <w:instrText xml:space="preserve"> PAGEREF _Toc348998989 \h </w:instrText>
             </w:r>
             <w:r>
               <w:rPr>
@@ -1853,7 +1858,7 @@
               <w:lang w:eastAsia="en-GB"/>
             </w:rPr>
           </w:pPr>
-          <w:hyperlink w:anchor="_Toc348998649" w:history="1">
+          <w:hyperlink w:anchor="_Toc348998990" w:history="1">
             <w:r>
               <w:rPr>
                 <w:rStyle w:val="Hyperlink"/>
@@ -1880,7 +1885,7 @@
                 <w:noProof/>
                 <w:webHidden/>
               </w:rPr>
-              <w:instrText xml:space="preserve"> PAGEREF _Toc348998649 \h </w:instrText>
+              <w:instrText xml:space="preserve"> PAGEREF _Toc348998990 \h </w:instrText>
             </w:r>
             <w:r>
               <w:rPr>
@@ -1923,7 +1928,7 @@
               <w:lang w:eastAsia="en-GB"/>
             </w:rPr>
           </w:pPr>
-          <w:hyperlink w:anchor="_Toc348998650" w:history="1">
+          <w:hyperlink w:anchor="_Toc348998991" w:history="1">
             <w:r>
               <w:rPr>
                 <w:rStyle w:val="Hyperlink"/>
@@ -1950,7 +1955,7 @@
                 <w:noProof/>
                 <w:webHidden/>
               </w:rPr>
-              <w:instrText xml:space="preserve"> PAGEREF _Toc348998650 \h </w:instrText>
+              <w:instrText xml:space="preserve"> PAGEREF _Toc348998991 \h </w:instrText>
             </w:r>
             <w:r>
               <w:rPr>
@@ -1993,7 +1998,7 @@
               <w:lang w:eastAsia="en-GB"/>
             </w:rPr>
           </w:pPr>
-          <w:hyperlink w:anchor="_Toc348998651" w:history="1">
+          <w:hyperlink w:anchor="_Toc348998992" w:history="1">
             <w:r>
               <w:rPr>
                 <w:rStyle w:val="Hyperlink"/>
@@ -2020,7 +2025,7 @@
                 <w:noProof/>
                 <w:webHidden/>
               </w:rPr>
-              <w:instrText xml:space="preserve"> PAGEREF _Toc348998651 \h </w:instrText>
+              <w:instrText xml:space="preserve"> PAGEREF _Toc348998992 \h </w:instrText>
             </w:r>
             <w:r>
               <w:rPr>
@@ -2063,7 +2068,7 @@
               <w:lang w:eastAsia="en-GB"/>
             </w:rPr>
           </w:pPr>
-          <w:hyperlink w:anchor="_Toc348998652" w:history="1">
+          <w:hyperlink w:anchor="_Toc348998993" w:history="1">
             <w:r>
               <w:rPr>
                 <w:rStyle w:val="Hyperlink"/>
@@ -2090,7 +2095,7 @@
                 <w:noProof/>
                 <w:webHidden/>
               </w:rPr>
-              <w:instrText xml:space="preserve"> PAGEREF _Toc348998652 \h </w:instrText>
+              <w:instrText xml:space="preserve"> PAGEREF _Toc348998993 \h </w:instrText>
             </w:r>
             <w:r>
               <w:rPr>
@@ -2133,7 +2138,7 @@
               <w:lang w:eastAsia="en-GB"/>
             </w:rPr>
           </w:pPr>
-          <w:hyperlink w:anchor="_Toc348998653" w:history="1">
+          <w:hyperlink w:anchor="_Toc348998994" w:history="1">
             <w:r>
               <w:rPr>
                 <w:rStyle w:val="Hyperlink"/>
@@ -2160,7 +2165,7 @@
                 <w:noProof/>
                 <w:webHidden/>
               </w:rPr>
-              <w:instrText xml:space="preserve"> PAGEREF _Toc348998653 \h </w:instrText>
+              <w:instrText xml:space="preserve"> PAGEREF _Toc348998994 \h </w:instrText>
             </w:r>
             <w:r>
               <w:rPr>
@@ -2203,7 +2208,7 @@
               <w:lang w:eastAsia="en-GB"/>
             </w:rPr>
           </w:pPr>
-          <w:hyperlink w:anchor="_Toc348998654" w:history="1">
+          <w:hyperlink w:anchor="_Toc348998995" w:history="1">
             <w:r>
               <w:rPr>
                 <w:rStyle w:val="Hyperlink"/>
@@ -2230,7 +2235,7 @@
                 <w:noProof/>
                 <w:webHidden/>
               </w:rPr>
-              <w:instrText xml:space="preserve"> PAGEREF _Toc348998654 \h </w:instrText>
+              <w:instrText xml:space="preserve"> PAGEREF _Toc348998995 \h </w:instrText>
             </w:r>
             <w:r>
               <w:rPr>
@@ -2273,7 +2278,7 @@
               <w:lang w:eastAsia="en-GB"/>
             </w:rPr>
           </w:pPr>
-          <w:hyperlink w:anchor="_Toc348998655" w:history="1">
+          <w:hyperlink w:anchor="_Toc348998996" w:history="1">
             <w:r>
               <w:rPr>
                 <w:rStyle w:val="Hyperlink"/>
@@ -2300,7 +2305,7 @@
                 <w:noProof/>
                 <w:webHidden/>
               </w:rPr>
-              <w:instrText xml:space="preserve"> PAGEREF _Toc348998655 \h </w:instrText>
+              <w:instrText xml:space="preserve"> PAGEREF _Toc348998996 \h </w:instrText>
             </w:r>
             <w:r>
               <w:rPr>
@@ -2343,7 +2348,7 @@
               <w:lang w:eastAsia="en-GB"/>
             </w:rPr>
           </w:pPr>
-          <w:hyperlink w:anchor="_Toc348998656" w:history="1">
+          <w:hyperlink w:anchor="_Toc348998997" w:history="1">
             <w:r>
               <w:rPr>
                 <w:rStyle w:val="Hyperlink"/>
@@ -2370,7 +2375,7 @@
                 <w:noProof/>
                 <w:webHidden/>
               </w:rPr>
-              <w:instrText xml:space="preserve"> PAGEREF _Toc348998656 \h </w:instrText>
+              <w:instrText xml:space="preserve"> PAGEREF _Toc348998997 \h </w:instrText>
             </w:r>
             <w:r>
               <w:rPr>
@@ -2413,7 +2418,7 @@
               <w:lang w:eastAsia="en-GB"/>
             </w:rPr>
           </w:pPr>
-          <w:hyperlink w:anchor="_Toc348998657" w:history="1">
+          <w:hyperlink w:anchor="_Toc348998998" w:history="1">
             <w:r>
               <w:rPr>
                 <w:rStyle w:val="Hyperlink"/>
@@ -2440,7 +2445,7 @@
                 <w:noProof/>
                 <w:webHidden/>
               </w:rPr>
-              <w:instrText xml:space="preserve"> PAGEREF _Toc348998657 \h </w:instrText>
+              <w:instrText xml:space="preserve"> PAGEREF _Toc348998998 \h </w:instrText>
             </w:r>
             <w:r>
               <w:rPr>
@@ -2483,7 +2488,7 @@
               <w:lang w:eastAsia="en-GB"/>
             </w:rPr>
           </w:pPr>
-          <w:hyperlink w:anchor="_Toc348998658" w:history="1">
+          <w:hyperlink w:anchor="_Toc348998999" w:history="1">
             <w:r>
               <w:rPr>
                 <w:rStyle w:val="Hyperlink"/>
@@ -2510,7 +2515,7 @@
                 <w:noProof/>
                 <w:webHidden/>
               </w:rPr>
-              <w:instrText xml:space="preserve"> PAGEREF _Toc348998658 \h </w:instrText>
+              <w:instrText xml:space="preserve"> PAGEREF _Toc348998999 \h </w:instrText>
             </w:r>
             <w:r>
               <w:rPr>
@@ -2553,7 +2558,7 @@
               <w:lang w:eastAsia="en-GB"/>
             </w:rPr>
           </w:pPr>
-          <w:hyperlink w:anchor="_Toc348998659" w:history="1">
+          <w:hyperlink w:anchor="_Toc348999000" w:history="1">
             <w:r>
               <w:rPr>
                 <w:rStyle w:val="Hyperlink"/>
@@ -2580,7 +2585,7 @@
                 <w:noProof/>
                 <w:webHidden/>
               </w:rPr>
-              <w:instrText xml:space="preserve"> PAGEREF _Toc348998659 \h </w:instrText>
+              <w:instrText xml:space="preserve"> PAGEREF _Toc348999000 \h </w:instrText>
             </w:r>
             <w:r>
               <w:rPr>
@@ -2623,7 +2628,7 @@
               <w:lang w:eastAsia="en-GB"/>
             </w:rPr>
           </w:pPr>
-          <w:hyperlink w:anchor="_Toc348998660" w:history="1">
+          <w:hyperlink w:anchor="_Toc348999001" w:history="1">
             <w:r>
               <w:rPr>
                 <w:rStyle w:val="Hyperlink"/>
@@ -2650,7 +2655,7 @@
                 <w:noProof/>
                 <w:webHidden/>
               </w:rPr>
-              <w:instrText xml:space="preserve"> PAGEREF _Toc348998660 \h </w:instrText>
+              <w:instrText xml:space="preserve"> PAGEREF _Toc348999001 \h </w:instrText>
             </w:r>
             <w:r>
               <w:rPr>
@@ -2693,7 +2698,7 @@
               <w:lang w:eastAsia="en-GB"/>
             </w:rPr>
           </w:pPr>
-          <w:hyperlink w:anchor="_Toc348998661" w:history="1">
+          <w:hyperlink w:anchor="_Toc348999002" w:history="1">
             <w:r>
               <w:rPr>
                 <w:rStyle w:val="Hyperlink"/>
@@ -2720,7 +2725,7 @@
                 <w:noProof/>
                 <w:webHidden/>
               </w:rPr>
-              <w:instrText xml:space="preserve"> PAGEREF _Toc348998661 \h </w:instrText>
+              <w:instrText xml:space="preserve"> PAGEREF _Toc348999002 \h </w:instrText>
             </w:r>
             <w:r>
               <w:rPr>
@@ -2763,7 +2768,7 @@
               <w:lang w:eastAsia="en-GB"/>
             </w:rPr>
           </w:pPr>
-          <w:hyperlink w:anchor="_Toc348998662" w:history="1">
+          <w:hyperlink w:anchor="_Toc348999003" w:history="1">
             <w:r>
               <w:rPr>
                 <w:rStyle w:val="Hyperlink"/>
@@ -2790,7 +2795,7 @@
                 <w:noProof/>
                 <w:webHidden/>
               </w:rPr>
-              <w:instrText xml:space="preserve"> PAGEREF _Toc348998662 \h </w:instrText>
+              <w:instrText xml:space="preserve"> PAGEREF _Toc348999003 \h </w:instrText>
             </w:r>
             <w:r>
               <w:rPr>
@@ -2833,7 +2838,7 @@
               <w:lang w:eastAsia="en-GB"/>
             </w:rPr>
           </w:pPr>
-          <w:hyperlink w:anchor="_Toc348998663" w:history="1">
+          <w:hyperlink w:anchor="_Toc348999004" w:history="1">
             <w:r>
               <w:rPr>
                 <w:rStyle w:val="Hyperlink"/>
@@ -2860,7 +2865,7 @@
                 <w:noProof/>
                 <w:webHidden/>
               </w:rPr>
-              <w:instrText xml:space="preserve"> PAGEREF _Toc348998663 \h </w:instrText>
+              <w:instrText xml:space="preserve"> PAGEREF _Toc348999004 \h </w:instrText>
             </w:r>
             <w:r>
               <w:rPr>
@@ -2903,7 +2908,7 @@
               <w:lang w:eastAsia="en-GB"/>
             </w:rPr>
           </w:pPr>
-          <w:hyperlink w:anchor="_Toc348998664" w:history="1">
+          <w:hyperlink w:anchor="_Toc348999005" w:history="1">
             <w:r>
               <w:rPr>
                 <w:rStyle w:val="Hyperlink"/>
@@ -2930,7 +2935,7 @@
                 <w:noProof/>
                 <w:webHidden/>
               </w:rPr>
-              <w:instrText xml:space="preserve"> PAGEREF _Toc348998664 \h </w:instrText>
+              <w:instrText xml:space="preserve"> PAGEREF _Toc348999005 \h </w:instrText>
             </w:r>
             <w:r>
               <w:rPr>
@@ -2973,7 +2978,7 @@
               <w:lang w:eastAsia="en-GB"/>
             </w:rPr>
           </w:pPr>
-          <w:hyperlink w:anchor="_Toc348998665" w:history="1">
+          <w:hyperlink w:anchor="_Toc348999006" w:history="1">
             <w:r>
               <w:rPr>
                 <w:rStyle w:val="Hyperlink"/>
@@ -3000,7 +3005,7 @@
                 <w:noProof/>
                 <w:webHidden/>
               </w:rPr>
-              <w:instrText xml:space="preserve"> PAGEREF _Toc348998665 \h </w:instrText>
+              <w:instrText xml:space="preserve"> PAGEREF _Toc348999006 \h </w:instrText>
             </w:r>
             <w:r>
               <w:rPr>
@@ -3043,7 +3048,7 @@
               <w:lang w:eastAsia="en-GB"/>
             </w:rPr>
           </w:pPr>
-          <w:hyperlink w:anchor="_Toc348998666" w:history="1">
+          <w:hyperlink w:anchor="_Toc348999007" w:history="1">
             <w:r>
               <w:rPr>
                 <w:rStyle w:val="Hyperlink"/>
@@ -3070,7 +3075,7 @@
                 <w:noProof/>
                 <w:webHidden/>
               </w:rPr>
-              <w:instrText xml:space="preserve"> PAGEREF _Toc348998666 \h </w:instrText>
+              <w:instrText xml:space="preserve"> PAGEREF _Toc348999007 \h </w:instrText>
             </w:r>
             <w:r>
               <w:rPr>
@@ -3113,7 +3118,7 @@
               <w:lang w:eastAsia="en-GB"/>
             </w:rPr>
           </w:pPr>
-          <w:hyperlink w:anchor="_Toc348998667" w:history="1">
+          <w:hyperlink w:anchor="_Toc348999008" w:history="1">
             <w:r>
               <w:rPr>
                 <w:rStyle w:val="Hyperlink"/>
@@ -3140,7 +3145,7 @@
                 <w:noProof/>
                 <w:webHidden/>
               </w:rPr>
-              <w:instrText xml:space="preserve"> PAGEREF _Toc348998667 \h </w:instrText>
+              <w:instrText xml:space="preserve"> PAGEREF _Toc348999008 \h </w:instrText>
             </w:r>
             <w:r>
               <w:rPr>
@@ -3183,7 +3188,7 @@
               <w:lang w:eastAsia="en-GB"/>
             </w:rPr>
           </w:pPr>
-          <w:hyperlink w:anchor="_Toc348998668" w:history="1">
+          <w:hyperlink w:anchor="_Toc348999009" w:history="1">
             <w:r>
               <w:rPr>
                 <w:rStyle w:val="Hyperlink"/>
@@ -3210,7 +3215,7 @@
                 <w:noProof/>
                 <w:webHidden/>
               </w:rPr>
-              <w:instrText xml:space="preserve"> PAGEREF _Toc348998668 \h </w:instrText>
+              <w:instrText xml:space="preserve"> PAGEREF _Toc348999009 \h </w:instrText>
             </w:r>
             <w:r>
               <w:rPr>
@@ -3253,7 +3258,7 @@
               <w:lang w:eastAsia="en-GB"/>
             </w:rPr>
           </w:pPr>
-          <w:hyperlink w:anchor="_Toc348998669" w:history="1">
+          <w:hyperlink w:anchor="_Toc348999010" w:history="1">
             <w:r>
               <w:rPr>
                 <w:rStyle w:val="Hyperlink"/>
@@ -3280,7 +3285,7 @@
                 <w:noProof/>
                 <w:webHidden/>
               </w:rPr>
-              <w:instrText xml:space="preserve"> PAGEREF _Toc348998669 \h </w:instrText>
+              <w:instrText xml:space="preserve"> PAGEREF _Toc348999010 \h </w:instrText>
             </w:r>
             <w:r>
               <w:rPr>
@@ -3323,7 +3328,7 @@
               <w:lang w:eastAsia="en-GB"/>
             </w:rPr>
           </w:pPr>
-          <w:hyperlink w:anchor="_Toc348998670" w:history="1">
+          <w:hyperlink w:anchor="_Toc348999011" w:history="1">
             <w:r>
               <w:rPr>
                 <w:rStyle w:val="Hyperlink"/>
@@ -3350,7 +3355,7 @@
                 <w:noProof/>
                 <w:webHidden/>
               </w:rPr>
-              <w:instrText xml:space="preserve"> PAGEREF _Toc348998670 \h </w:instrText>
+              <w:instrText xml:space="preserve"> PAGEREF _Toc348999011 \h </w:instrText>
             </w:r>
             <w:r>
               <w:rPr>
@@ -3393,7 +3398,7 @@
               <w:lang w:eastAsia="en-GB"/>
             </w:rPr>
           </w:pPr>
-          <w:hyperlink w:anchor="_Toc348998671" w:history="1">
+          <w:hyperlink w:anchor="_Toc348999012" w:history="1">
             <w:r>
               <w:rPr>
                 <w:rStyle w:val="Hyperlink"/>
@@ -3420,7 +3425,7 @@
                 <w:noProof/>
                 <w:webHidden/>
               </w:rPr>
-              <w:instrText xml:space="preserve"> PAGEREF _Toc348998671 \h </w:instrText>
+              <w:instrText xml:space="preserve"> PAGEREF _Toc348999012 \h </w:instrText>
             </w:r>
             <w:r>
               <w:rPr>
@@ -3463,7 +3468,7 @@
               <w:lang w:eastAsia="en-GB"/>
             </w:rPr>
           </w:pPr>
-          <w:hyperlink w:anchor="_Toc348998672" w:history="1">
+          <w:hyperlink w:anchor="_Toc348999013" w:history="1">
             <w:r>
               <w:rPr>
                 <w:rStyle w:val="Hyperlink"/>
@@ -3490,7 +3495,7 @@
                 <w:noProof/>
                 <w:webHidden/>
               </w:rPr>
-              <w:instrText xml:space="preserve"> PAGEREF _Toc348998672 \h </w:instrText>
+              <w:instrText xml:space="preserve"> PAGEREF _Toc348999013 \h </w:instrText>
             </w:r>
             <w:r>
               <w:rPr>
@@ -3510,7 +3515,7 @@
                 <w:noProof/>
                 <w:webHidden/>
               </w:rPr>
-              <w:t>20</w:t>
+              <w:t>21</w:t>
             </w:r>
             <w:r>
               <w:rPr>
@@ -3533,7 +3538,7 @@
               <w:lang w:eastAsia="en-GB"/>
             </w:rPr>
           </w:pPr>
-          <w:hyperlink w:anchor="_Toc348998673" w:history="1">
+          <w:hyperlink w:anchor="_Toc348999014" w:history="1">
             <w:r>
               <w:rPr>
                 <w:rStyle w:val="Hyperlink"/>
@@ -3560,7 +3565,7 @@
                 <w:noProof/>
                 <w:webHidden/>
               </w:rPr>
-              <w:instrText xml:space="preserve"> PAGEREF _Toc348998673 \h </w:instrText>
+              <w:instrText xml:space="preserve"> PAGEREF _Toc348999014 \h </w:instrText>
             </w:r>
             <w:r>
               <w:rPr>
@@ -3603,7 +3608,7 @@
               <w:lang w:eastAsia="en-GB"/>
             </w:rPr>
           </w:pPr>
-          <w:hyperlink w:anchor="_Toc348998674" w:history="1">
+          <w:hyperlink w:anchor="_Toc348999015" w:history="1">
             <w:r>
               <w:rPr>
                 <w:rStyle w:val="Hyperlink"/>
@@ -3630,7 +3635,7 @@
                 <w:noProof/>
                 <w:webHidden/>
               </w:rPr>
-              <w:instrText xml:space="preserve"> PAGEREF _Toc348998674 \h </w:instrText>
+              <w:instrText xml:space="preserve"> PAGEREF _Toc348999015 \h </w:instrText>
             </w:r>
             <w:r>
               <w:rPr>
@@ -3673,7 +3678,7 @@
               <w:lang w:eastAsia="en-GB"/>
             </w:rPr>
           </w:pPr>
-          <w:hyperlink w:anchor="_Toc348998675" w:history="1">
+          <w:hyperlink w:anchor="_Toc348999016" w:history="1">
             <w:r>
               <w:rPr>
                 <w:rStyle w:val="Hyperlink"/>
@@ -3700,7 +3705,7 @@
                 <w:noProof/>
                 <w:webHidden/>
               </w:rPr>
-              <w:instrText xml:space="preserve"> PAGEREF _Toc348998675 \h </w:instrText>
+              <w:instrText xml:space="preserve"> PAGEREF _Toc348999016 \h </w:instrText>
             </w:r>
             <w:r>
               <w:rPr>
@@ -3743,7 +3748,7 @@
               <w:lang w:eastAsia="en-GB"/>
             </w:rPr>
           </w:pPr>
-          <w:hyperlink w:anchor="_Toc348998676" w:history="1">
+          <w:hyperlink w:anchor="_Toc348999017" w:history="1">
             <w:r>
               <w:rPr>
                 <w:rStyle w:val="Hyperlink"/>
@@ -3770,7 +3775,7 @@
                 <w:noProof/>
                 <w:webHidden/>
               </w:rPr>
-              <w:instrText xml:space="preserve"> PAGEREF _Toc348998676 \h </w:instrText>
+              <w:instrText xml:space="preserve"> PAGEREF _Toc348999017 \h </w:instrText>
             </w:r>
             <w:r>
               <w:rPr>
@@ -3813,7 +3818,7 @@
               <w:lang w:eastAsia="en-GB"/>
             </w:rPr>
           </w:pPr>
-          <w:hyperlink w:anchor="_Toc348998677" w:history="1">
+          <w:hyperlink w:anchor="_Toc348999018" w:history="1">
             <w:r>
               <w:rPr>
                 <w:rStyle w:val="Hyperlink"/>
@@ -3840,7 +3845,7 @@
                 <w:noProof/>
                 <w:webHidden/>
               </w:rPr>
-              <w:instrText xml:space="preserve"> PAGEREF _Toc348998677 \h </w:instrText>
+              <w:instrText xml:space="preserve"> PAGEREF _Toc348999018 \h </w:instrText>
             </w:r>
             <w:r>
               <w:rPr>
@@ -3883,7 +3888,7 @@
               <w:lang w:eastAsia="en-GB"/>
             </w:rPr>
           </w:pPr>
-          <w:hyperlink w:anchor="_Toc348998678" w:history="1">
+          <w:hyperlink w:anchor="_Toc348999019" w:history="1">
             <w:r>
               <w:rPr>
                 <w:rStyle w:val="Hyperlink"/>
@@ -3910,7 +3915,7 @@
                 <w:noProof/>
                 <w:webHidden/>
               </w:rPr>
-              <w:instrText xml:space="preserve"> PAGEREF _Toc348998678 \h </w:instrText>
+              <w:instrText xml:space="preserve"> PAGEREF _Toc348999019 \h </w:instrText>
             </w:r>
             <w:r>
               <w:rPr>
@@ -3970,12 +3975,12 @@
       <w:pPr>
         <w:pStyle w:val="Heading1"/>
       </w:pPr>
-      <w:bookmarkStart w:id="1" w:name="_Toc348998639"/>
+      <w:bookmarkStart w:id="0" w:name="_Toc348998980"/>
       <w:r>
         <w:lastRenderedPageBreak/>
         <w:t>Introduction</w:t>
       </w:r>
-      <w:bookmarkEnd w:id="1"/>
+      <w:bookmarkEnd w:id="0"/>
     </w:p>
     <w:p/>
     <w:p>
@@ -4079,12 +4084,12 @@
       <w:pPr>
         <w:pStyle w:val="Heading1"/>
       </w:pPr>
-      <w:bookmarkStart w:id="2" w:name="_Toc348998640"/>
+      <w:bookmarkStart w:id="1" w:name="_Toc348998981"/>
       <w:r>
         <w:lastRenderedPageBreak/>
         <w:t>How to find the tools and support</w:t>
       </w:r>
-      <w:bookmarkEnd w:id="2"/>
+      <w:bookmarkEnd w:id="1"/>
     </w:p>
     <w:p/>
     <w:p>
@@ -4425,7 +4430,7 @@
       <w:pPr>
         <w:pStyle w:val="Heading1"/>
       </w:pPr>
-      <w:bookmarkStart w:id="3" w:name="_Toc348998641"/>
+      <w:bookmarkStart w:id="2" w:name="_Toc348998982"/>
       <w:r>
         <w:lastRenderedPageBreak/>
         <w:t xml:space="preserve">Folder structure </w:t>
@@ -4442,7 +4447,7 @@
       <w:r>
         <w:t>tallation</w:t>
       </w:r>
-      <w:bookmarkEnd w:id="3"/>
+      <w:bookmarkEnd w:id="2"/>
     </w:p>
     <w:p/>
     <w:p>
@@ -4617,53 +4622,53 @@
       <w:pPr>
         <w:pStyle w:val="Heading2"/>
       </w:pPr>
-      <w:bookmarkStart w:id="4" w:name="_Toc348998642"/>
+      <w:bookmarkStart w:id="3" w:name="_Toc348998983"/>
       <w:r>
         <w:t>Bin</w:t>
       </w:r>
       <w:r>
         <w:t xml:space="preserve"> Directory</w:t>
       </w:r>
+      <w:bookmarkEnd w:id="3"/>
+    </w:p>
+    <w:p>
+      <w:r>
+        <w:t xml:space="preserve">Contains game engine executable and </w:t>
+      </w:r>
+      <w:r>
+        <w:t>other binary files required for game to run. Nothing here is editable so you probably shouldn’t even care ;)</w:t>
+      </w:r>
+      <w:r>
+        <w:t xml:space="preserve"> </w:t>
+      </w:r>
+    </w:p>
+    <w:p>
+      <w:r>
+        <w:t xml:space="preserve">But in case you want to start the game without the shortcut find </w:t>
+      </w:r>
+      <w:r>
+        <w:rPr>
+          <w:b/>
+        </w:rPr>
+        <w:t>“FindingHome.win32.exe”</w:t>
+      </w:r>
+      <w:r>
+        <w:t xml:space="preserve"> here and double click it.</w:t>
+      </w:r>
+    </w:p>
+    <w:p/>
+    <w:p>
+      <w:pPr>
+        <w:pStyle w:val="Heading2"/>
+      </w:pPr>
+      <w:bookmarkStart w:id="4" w:name="_Toc348998984"/>
+      <w:r>
+        <w:t>Resources</w:t>
+      </w:r>
+      <w:r>
+        <w:t xml:space="preserve"> Directory</w:t>
+      </w:r>
       <w:bookmarkEnd w:id="4"/>
-    </w:p>
-    <w:p>
-      <w:r>
-        <w:t xml:space="preserve">Contains game engine executable and </w:t>
-      </w:r>
-      <w:r>
-        <w:t>other binary files required for game to run. Nothing here is editable so you probably shouldn’t even care ;)</w:t>
-      </w:r>
-      <w:r>
-        <w:t xml:space="preserve"> </w:t>
-      </w:r>
-    </w:p>
-    <w:p>
-      <w:r>
-        <w:t xml:space="preserve">But in case you want to start the game without the shortcut find </w:t>
-      </w:r>
-      <w:r>
-        <w:rPr>
-          <w:b/>
-        </w:rPr>
-        <w:t>“FindingHome.win32.exe”</w:t>
-      </w:r>
-      <w:r>
-        <w:t xml:space="preserve"> here and double click it.</w:t>
-      </w:r>
-    </w:p>
-    <w:p/>
-    <w:p>
-      <w:pPr>
-        <w:pStyle w:val="Heading2"/>
-      </w:pPr>
-      <w:bookmarkStart w:id="5" w:name="_Toc348998643"/>
-      <w:r>
-        <w:t>Resources</w:t>
-      </w:r>
-      <w:r>
-        <w:t xml:space="preserve"> Directory</w:t>
-      </w:r>
-      <w:bookmarkEnd w:id="5"/>
     </w:p>
     <w:p>
       <w:r>
@@ -4809,7 +4814,7 @@
       <w:pPr>
         <w:pStyle w:val="Heading2"/>
       </w:pPr>
-      <w:bookmarkStart w:id="6" w:name="_Toc348998644"/>
+      <w:bookmarkStart w:id="5" w:name="_Toc348998985"/>
       <w:proofErr w:type="spellStart"/>
       <w:r>
         <w:t>Utils</w:t>
@@ -4818,7 +4823,7 @@
       <w:r>
         <w:t xml:space="preserve"> Directory</w:t>
       </w:r>
-      <w:bookmarkEnd w:id="6"/>
+      <w:bookmarkEnd w:id="5"/>
     </w:p>
     <w:p>
       <w:r>
@@ -4873,7 +4878,7 @@
       <w:pPr>
         <w:pStyle w:val="Heading1"/>
       </w:pPr>
-      <w:bookmarkStart w:id="7" w:name="_Toc348998645"/>
+      <w:bookmarkStart w:id="6" w:name="_Toc348998986"/>
       <w:r>
         <w:t>How to share what I made in the editor</w:t>
       </w:r>
@@ -4883,187 +4888,187 @@
       <w:r>
         <w:t>?</w:t>
       </w:r>
+      <w:bookmarkEnd w:id="6"/>
+    </w:p>
+    <w:p/>
+    <w:p>
+      <w:r>
+        <w:t xml:space="preserve">Well, since we already agreed that everything </w:t>
+      </w:r>
+      <w:r>
+        <w:t xml:space="preserve">goes into the Resources directory you could just </w:t>
+      </w:r>
+      <w:r>
+        <w:t>zip that whole directory and put it on Dropbox or email it if not too large.</w:t>
+      </w:r>
+    </w:p>
+    <w:p>
+      <w:pPr>
+        <w:rPr>
+          <w:b/>
+        </w:rPr>
+      </w:pPr>
+    </w:p>
+    <w:p>
+      <w:pPr>
+        <w:rPr>
+          <w:b/>
+        </w:rPr>
+      </w:pPr>
+      <w:r>
+        <w:rPr>
+          <w:b/>
+        </w:rPr>
+        <w:t>To make it easier for others</w:t>
+      </w:r>
+      <w:r>
+        <w:rPr>
+          <w:b/>
+        </w:rPr>
+        <w:t xml:space="preserve"> you </w:t>
+      </w:r>
+      <w:r>
+        <w:rPr>
+          <w:b/>
+        </w:rPr>
+        <w:t xml:space="preserve">may </w:t>
+      </w:r>
+      <w:r>
+        <w:rPr>
+          <w:b/>
+        </w:rPr>
+        <w:t xml:space="preserve">want </w:t>
+      </w:r>
+      <w:r>
+        <w:rPr>
+          <w:b/>
+        </w:rPr>
+        <w:t xml:space="preserve">to </w:t>
+      </w:r>
+      <w:r>
+        <w:rPr>
+          <w:b/>
+        </w:rPr>
+        <w:t>zip complete “</w:t>
+      </w:r>
+      <w:proofErr w:type="spellStart"/>
+      <w:r>
+        <w:rPr>
+          <w:b/>
+        </w:rPr>
+        <w:t>FindingHomeTools</w:t>
+      </w:r>
+      <w:proofErr w:type="spellEnd"/>
+      <w:r>
+        <w:rPr>
+          <w:b/>
+        </w:rPr>
+        <w:t xml:space="preserve">” directory on the desktop (just Right Click / </w:t>
+      </w:r>
+      <w:r>
+        <w:rPr>
+          <w:b/>
+        </w:rPr>
+        <w:t>Send to compressed folder</w:t>
+      </w:r>
+      <w:r>
+        <w:rPr>
+          <w:b/>
+        </w:rPr>
+        <w:t xml:space="preserve">) </w:t>
+      </w:r>
+      <w:r>
+        <w:rPr>
+          <w:b/>
+        </w:rPr>
+        <w:t xml:space="preserve">and share that zip file. Others can extract your </w:t>
+      </w:r>
+      <w:r>
+        <w:rPr>
+          <w:b/>
+        </w:rPr>
+        <w:t>archive</w:t>
+      </w:r>
+      <w:r>
+        <w:rPr>
+          <w:b/>
+        </w:rPr>
+        <w:t xml:space="preserve"> and </w:t>
+      </w:r>
+      <w:r>
+        <w:rPr>
+          <w:b/>
+        </w:rPr>
+        <w:t>open it manually in</w:t>
+      </w:r>
+      <w:r>
+        <w:rPr>
+          <w:b/>
+        </w:rPr>
+        <w:t xml:space="preserve"> editor</w:t>
+      </w:r>
+      <w:r>
+        <w:rPr>
+          <w:b/>
+        </w:rPr>
+        <w:t xml:space="preserve"> (see Folder structure</w:t>
+      </w:r>
+      <w:r>
+        <w:rPr>
+          <w:b/>
+        </w:rPr>
+        <w:t xml:space="preserve"> above</w:t>
+      </w:r>
+      <w:r>
+        <w:rPr>
+          <w:b/>
+        </w:rPr>
+        <w:t>)</w:t>
+      </w:r>
+      <w:r>
+        <w:rPr>
+          <w:b/>
+        </w:rPr>
+        <w:t>.</w:t>
+      </w:r>
+    </w:p>
+    <w:p/>
+    <w:p>
+      <w:r>
+        <w:t>This is just for now since we don’t figure some better approach, and o</w:t>
+      </w:r>
+      <w:r>
+        <w:t xml:space="preserve">nce we set up some kind of </w:t>
+      </w:r>
+      <w:r>
+        <w:t xml:space="preserve">file sharing system between everyone </w:t>
+      </w:r>
+      <w:r>
+        <w:t>it will be just adding files to Resources (then shared) and making level files ;)</w:t>
+      </w:r>
+    </w:p>
+    <w:p/>
+    <w:p>
+      <w:pPr>
+        <w:pStyle w:val="Heading1"/>
+      </w:pPr>
+      <w:bookmarkStart w:id="7" w:name="_Toc348998987"/>
+      <w:r>
+        <w:t xml:space="preserve">What does game load </w:t>
+      </w:r>
+      <w:r>
+        <w:t>by</w:t>
+      </w:r>
+      <w:r>
+        <w:t xml:space="preserve"> </w:t>
+      </w:r>
+      <w:r>
+        <w:t>default, which level</w:t>
+      </w:r>
+      <w:r>
+        <w:t>?</w:t>
+      </w:r>
       <w:bookmarkEnd w:id="7"/>
-    </w:p>
-    <w:p/>
-    <w:p>
-      <w:r>
-        <w:t xml:space="preserve">Well, since we already agreed that everything </w:t>
-      </w:r>
-      <w:r>
-        <w:t xml:space="preserve">goes into the Resources directory you could just </w:t>
-      </w:r>
-      <w:r>
-        <w:t>zip that whole directory and put it on Dropbox or email it if not too large.</w:t>
-      </w:r>
-    </w:p>
-    <w:p>
-      <w:pPr>
-        <w:rPr>
-          <w:b/>
-        </w:rPr>
-      </w:pPr>
-    </w:p>
-    <w:p>
-      <w:pPr>
-        <w:rPr>
-          <w:b/>
-        </w:rPr>
-      </w:pPr>
-      <w:r>
-        <w:rPr>
-          <w:b/>
-        </w:rPr>
-        <w:t>To make it easier for others</w:t>
-      </w:r>
-      <w:r>
-        <w:rPr>
-          <w:b/>
-        </w:rPr>
-        <w:t xml:space="preserve"> you </w:t>
-      </w:r>
-      <w:r>
-        <w:rPr>
-          <w:b/>
-        </w:rPr>
-        <w:t xml:space="preserve">may </w:t>
-      </w:r>
-      <w:r>
-        <w:rPr>
-          <w:b/>
-        </w:rPr>
-        <w:t xml:space="preserve">want </w:t>
-      </w:r>
-      <w:r>
-        <w:rPr>
-          <w:b/>
-        </w:rPr>
-        <w:t xml:space="preserve">to </w:t>
-      </w:r>
-      <w:r>
-        <w:rPr>
-          <w:b/>
-        </w:rPr>
-        <w:t>zip complete “</w:t>
-      </w:r>
-      <w:proofErr w:type="spellStart"/>
-      <w:r>
-        <w:rPr>
-          <w:b/>
-        </w:rPr>
-        <w:t>FindingHomeTools</w:t>
-      </w:r>
-      <w:proofErr w:type="spellEnd"/>
-      <w:r>
-        <w:rPr>
-          <w:b/>
-        </w:rPr>
-        <w:t xml:space="preserve">” directory on the desktop (just Right Click / </w:t>
-      </w:r>
-      <w:r>
-        <w:rPr>
-          <w:b/>
-        </w:rPr>
-        <w:t>Send to compressed folder</w:t>
-      </w:r>
-      <w:r>
-        <w:rPr>
-          <w:b/>
-        </w:rPr>
-        <w:t xml:space="preserve">) </w:t>
-      </w:r>
-      <w:r>
-        <w:rPr>
-          <w:b/>
-        </w:rPr>
-        <w:t xml:space="preserve">and share that zip file. Others can extract your </w:t>
-      </w:r>
-      <w:r>
-        <w:rPr>
-          <w:b/>
-        </w:rPr>
-        <w:t>archive</w:t>
-      </w:r>
-      <w:r>
-        <w:rPr>
-          <w:b/>
-        </w:rPr>
-        <w:t xml:space="preserve"> and </w:t>
-      </w:r>
-      <w:r>
-        <w:rPr>
-          <w:b/>
-        </w:rPr>
-        <w:t>open it manually in</w:t>
-      </w:r>
-      <w:r>
-        <w:rPr>
-          <w:b/>
-        </w:rPr>
-        <w:t xml:space="preserve"> editor</w:t>
-      </w:r>
-      <w:r>
-        <w:rPr>
-          <w:b/>
-        </w:rPr>
-        <w:t xml:space="preserve"> (see Folder structure</w:t>
-      </w:r>
-      <w:r>
-        <w:rPr>
-          <w:b/>
-        </w:rPr>
-        <w:t xml:space="preserve"> above</w:t>
-      </w:r>
-      <w:r>
-        <w:rPr>
-          <w:b/>
-        </w:rPr>
-        <w:t>)</w:t>
-      </w:r>
-      <w:r>
-        <w:rPr>
-          <w:b/>
-        </w:rPr>
-        <w:t>.</w:t>
-      </w:r>
-    </w:p>
-    <w:p/>
-    <w:p>
-      <w:r>
-        <w:t>This is just for now since we don’t figure some better approach, and o</w:t>
-      </w:r>
-      <w:r>
-        <w:t xml:space="preserve">nce we set up some kind of </w:t>
-      </w:r>
-      <w:r>
-        <w:t xml:space="preserve">file sharing system between everyone </w:t>
-      </w:r>
-      <w:r>
-        <w:t>it will be just adding files to Resources (then shared) and making level files ;)</w:t>
-      </w:r>
-    </w:p>
-    <w:p/>
-    <w:p>
-      <w:pPr>
-        <w:pStyle w:val="Heading1"/>
-      </w:pPr>
-      <w:bookmarkStart w:id="8" w:name="_Toc348998646"/>
-      <w:r>
-        <w:t xml:space="preserve">What does game load </w:t>
-      </w:r>
-      <w:r>
-        <w:t>by</w:t>
-      </w:r>
-      <w:r>
-        <w:t xml:space="preserve"> </w:t>
-      </w:r>
-      <w:r>
-        <w:t>default, which level</w:t>
-      </w:r>
-      <w:r>
-        <w:t>?</w:t>
-      </w:r>
-      <w:bookmarkEnd w:id="8"/>
     </w:p>
     <w:p/>
     <w:p>
@@ -5117,202 +5122,202 @@
       <w:pPr>
         <w:pStyle w:val="Heading1"/>
       </w:pPr>
-      <w:bookmarkStart w:id="9" w:name="_Toc348998647"/>
+      <w:bookmarkStart w:id="8" w:name="_Toc348998988"/>
       <w:r>
         <w:lastRenderedPageBreak/>
         <w:t>What kind of editor it is anyway?</w:t>
       </w:r>
+      <w:bookmarkEnd w:id="8"/>
+    </w:p>
+    <w:p/>
+    <w:p>
+      <w:r>
+        <w:t>Well, if you would expect tiled editor</w:t>
+      </w:r>
+      <w:r>
+        <w:t xml:space="preserve"> that works with predefined</w:t>
+      </w:r>
+      <w:r>
+        <w:t xml:space="preserve"> images of</w:t>
+      </w:r>
+      <w:r>
+        <w:t xml:space="preserve"> fixed </w:t>
+      </w:r>
+      <w:r>
+        <w:t>size -</w:t>
+      </w:r>
+      <w:r>
+        <w:t xml:space="preserve"> you would be dead wrong. </w:t>
+      </w:r>
+    </w:p>
+    <w:p>
+      <w:r>
+        <w:t>Although it is</w:t>
+      </w:r>
+      <w:r>
+        <w:t xml:space="preserve"> a </w:t>
+      </w:r>
+      <w:r>
+        <w:t>2D editor i</w:t>
+      </w:r>
+      <w:r>
+        <w:t xml:space="preserve">t works with images of any size and without needs for making </w:t>
+      </w:r>
+      <w:r>
+        <w:t xml:space="preserve">tile set </w:t>
+      </w:r>
+      <w:r>
+        <w:t>or</w:t>
+      </w:r>
+      <w:r>
+        <w:t xml:space="preserve"> create a house from 10 different blocks or anything.</w:t>
+      </w:r>
+    </w:p>
+    <w:p>
+      <w:r>
+        <w:t xml:space="preserve">What that means for you, the content creator, </w:t>
+      </w:r>
+      <w:r>
+        <w:t>is that anything PNG can be used directly into the game without processing.</w:t>
+      </w:r>
+      <w:r>
+        <w:t xml:space="preserve"> Just make it in Photoshop or download from the internet, put in resources directory and insert into the level. </w:t>
+      </w:r>
+    </w:p>
+    <w:p>
+      <w:r>
+        <w:t>It’s</w:t>
+      </w:r>
+      <w:r>
+        <w:t xml:space="preserve"> that easy.</w:t>
+      </w:r>
+      <w:r>
+        <w:t xml:space="preserve"> </w:t>
+      </w:r>
+    </w:p>
+    <w:p/>
+    <w:p>
+      <w:pPr>
+        <w:pStyle w:val="Subtitle"/>
+        <w:rPr>
+          <w:rStyle w:val="SubtleEmphasis"/>
+        </w:rPr>
+      </w:pPr>
+      <w:r>
+        <w:rPr>
+          <w:rStyle w:val="SubtleEmphasis"/>
+        </w:rPr>
+        <w:t xml:space="preserve">PNG is </w:t>
+      </w:r>
+      <w:r>
+        <w:rPr>
+          <w:rStyle w:val="SubtleEmphasis"/>
+        </w:rPr>
+        <w:t xml:space="preserve">the only </w:t>
+      </w:r>
+      <w:r>
+        <w:rPr>
+          <w:rStyle w:val="SubtleEmphasis"/>
+        </w:rPr>
+        <w:t>supported</w:t>
+      </w:r>
+      <w:r>
+        <w:rPr>
+          <w:rStyle w:val="SubtleEmphasis"/>
+        </w:rPr>
+        <w:t xml:space="preserve"> image</w:t>
+      </w:r>
+      <w:r>
+        <w:rPr>
+          <w:rStyle w:val="SubtleEmphasis"/>
+        </w:rPr>
+        <w:t xml:space="preserve"> </w:t>
+      </w:r>
+      <w:r>
+        <w:rPr>
+          <w:rStyle w:val="SubtleEmphasis"/>
+        </w:rPr>
+        <w:t>f</w:t>
+      </w:r>
+      <w:r>
+        <w:rPr>
+          <w:rStyle w:val="SubtleEmphasis"/>
+        </w:rPr>
+        <w:t>ormat</w:t>
+      </w:r>
+      <w:r>
+        <w:rPr>
+          <w:rStyle w:val="SubtleEmphasis"/>
+        </w:rPr>
+        <w:t xml:space="preserve"> currently</w:t>
+      </w:r>
+      <w:r>
+        <w:rPr>
+          <w:rStyle w:val="SubtleEmphasis"/>
+        </w:rPr>
+        <w:t>.</w:t>
+      </w:r>
+    </w:p>
+    <w:p>
+      <w:pPr>
+        <w:pStyle w:val="Subtitle"/>
+        <w:rPr>
+          <w:rStyle w:val="SubtleEmphasis"/>
+        </w:rPr>
+      </w:pPr>
+      <w:r>
+        <w:rPr>
+          <w:rStyle w:val="SubtleEmphasis"/>
+        </w:rPr>
+        <w:t>To make sure the game runs smoothly make sure your image files are not too large (</w:t>
+      </w:r>
+      <w:r>
+        <w:rPr>
+          <w:rStyle w:val="SubtleEmphasis"/>
+        </w:rPr>
+        <w:t>I mean like</w:t>
+      </w:r>
+      <w:r>
+        <w:rPr>
+          <w:rStyle w:val="SubtleEmphasis"/>
+        </w:rPr>
+        <w:t xml:space="preserve"> 3MB per image).</w:t>
+      </w:r>
+      <w:r>
+        <w:rPr>
+          <w:rStyle w:val="SubtleEmphasis"/>
+        </w:rPr>
+        <w:t xml:space="preserve"> </w:t>
+      </w:r>
+      <w:r>
+        <w:rPr>
+          <w:rStyle w:val="SubtleEmphasis"/>
+        </w:rPr>
+        <w:t>At least for now, without f</w:t>
+      </w:r>
+      <w:r>
+        <w:rPr>
+          <w:rStyle w:val="SubtleEmphasis"/>
+        </w:rPr>
+        <w:t>urther</w:t>
+      </w:r>
+      <w:r>
+        <w:rPr>
+          <w:rStyle w:val="SubtleEmphasis"/>
+        </w:rPr>
+        <w:t xml:space="preserve"> engine optimization.</w:t>
+      </w:r>
+    </w:p>
+    <w:p/>
+    <w:p>
+      <w:pPr>
+        <w:pStyle w:val="Heading1"/>
+      </w:pPr>
+      <w:bookmarkStart w:id="9" w:name="_Toc348998989"/>
+      <w:r>
+        <w:t>Are there any settings for the editor?</w:t>
+      </w:r>
       <w:bookmarkEnd w:id="9"/>
-    </w:p>
-    <w:p/>
-    <w:p>
-      <w:r>
-        <w:t>Well, if you would expect tiled editor</w:t>
-      </w:r>
-      <w:r>
-        <w:t xml:space="preserve"> that works with predefined</w:t>
-      </w:r>
-      <w:r>
-        <w:t xml:space="preserve"> images of</w:t>
-      </w:r>
-      <w:r>
-        <w:t xml:space="preserve"> fixed </w:t>
-      </w:r>
-      <w:r>
-        <w:t>size -</w:t>
-      </w:r>
-      <w:r>
-        <w:t xml:space="preserve"> you would be dead wrong. </w:t>
-      </w:r>
-    </w:p>
-    <w:p>
-      <w:r>
-        <w:t>Although it is</w:t>
-      </w:r>
-      <w:r>
-        <w:t xml:space="preserve"> a </w:t>
-      </w:r>
-      <w:r>
-        <w:t>2D editor i</w:t>
-      </w:r>
-      <w:r>
-        <w:t xml:space="preserve">t works with images of any size and without needs for making </w:t>
-      </w:r>
-      <w:r>
-        <w:t xml:space="preserve">tile set </w:t>
-      </w:r>
-      <w:r>
-        <w:t>or</w:t>
-      </w:r>
-      <w:r>
-        <w:t xml:space="preserve"> create a house from 10 different blocks or anything.</w:t>
-      </w:r>
-    </w:p>
-    <w:p>
-      <w:r>
-        <w:t xml:space="preserve">What that means for you, the content creator, </w:t>
-      </w:r>
-      <w:r>
-        <w:t>is that anything PNG can be used directly into the game without processing.</w:t>
-      </w:r>
-      <w:r>
-        <w:t xml:space="preserve"> Just make it in Photoshop or download from the internet, put in resources directory and insert into the level. </w:t>
-      </w:r>
-    </w:p>
-    <w:p>
-      <w:r>
-        <w:t>It’s</w:t>
-      </w:r>
-      <w:r>
-        <w:t xml:space="preserve"> that easy.</w:t>
-      </w:r>
-      <w:r>
-        <w:t xml:space="preserve"> </w:t>
-      </w:r>
-    </w:p>
-    <w:p/>
-    <w:p>
-      <w:pPr>
-        <w:pStyle w:val="Subtitle"/>
-        <w:rPr>
-          <w:rStyle w:val="SubtleEmphasis"/>
-        </w:rPr>
-      </w:pPr>
-      <w:r>
-        <w:rPr>
-          <w:rStyle w:val="SubtleEmphasis"/>
-        </w:rPr>
-        <w:t xml:space="preserve">PNG is </w:t>
-      </w:r>
-      <w:r>
-        <w:rPr>
-          <w:rStyle w:val="SubtleEmphasis"/>
-        </w:rPr>
-        <w:t xml:space="preserve">the only </w:t>
-      </w:r>
-      <w:r>
-        <w:rPr>
-          <w:rStyle w:val="SubtleEmphasis"/>
-        </w:rPr>
-        <w:t>supported</w:t>
-      </w:r>
-      <w:r>
-        <w:rPr>
-          <w:rStyle w:val="SubtleEmphasis"/>
-        </w:rPr>
-        <w:t xml:space="preserve"> image</w:t>
-      </w:r>
-      <w:r>
-        <w:rPr>
-          <w:rStyle w:val="SubtleEmphasis"/>
-        </w:rPr>
-        <w:t xml:space="preserve"> </w:t>
-      </w:r>
-      <w:r>
-        <w:rPr>
-          <w:rStyle w:val="SubtleEmphasis"/>
-        </w:rPr>
-        <w:t>f</w:t>
-      </w:r>
-      <w:r>
-        <w:rPr>
-          <w:rStyle w:val="SubtleEmphasis"/>
-        </w:rPr>
-        <w:t>ormat</w:t>
-      </w:r>
-      <w:r>
-        <w:rPr>
-          <w:rStyle w:val="SubtleEmphasis"/>
-        </w:rPr>
-        <w:t xml:space="preserve"> currently</w:t>
-      </w:r>
-      <w:r>
-        <w:rPr>
-          <w:rStyle w:val="SubtleEmphasis"/>
-        </w:rPr>
-        <w:t>.</w:t>
-      </w:r>
-    </w:p>
-    <w:p>
-      <w:pPr>
-        <w:pStyle w:val="Subtitle"/>
-        <w:rPr>
-          <w:rStyle w:val="SubtleEmphasis"/>
-        </w:rPr>
-      </w:pPr>
-      <w:r>
-        <w:rPr>
-          <w:rStyle w:val="SubtleEmphasis"/>
-        </w:rPr>
-        <w:t>To make sure the game runs smoothly make sure your image files are not too large (</w:t>
-      </w:r>
-      <w:r>
-        <w:rPr>
-          <w:rStyle w:val="SubtleEmphasis"/>
-        </w:rPr>
-        <w:t>I mean like</w:t>
-      </w:r>
-      <w:r>
-        <w:rPr>
-          <w:rStyle w:val="SubtleEmphasis"/>
-        </w:rPr>
-        <w:t xml:space="preserve"> 3MB per image).</w:t>
-      </w:r>
-      <w:r>
-        <w:rPr>
-          <w:rStyle w:val="SubtleEmphasis"/>
-        </w:rPr>
-        <w:t xml:space="preserve"> </w:t>
-      </w:r>
-      <w:r>
-        <w:rPr>
-          <w:rStyle w:val="SubtleEmphasis"/>
-        </w:rPr>
-        <w:t>At least for now, without f</w:t>
-      </w:r>
-      <w:r>
-        <w:rPr>
-          <w:rStyle w:val="SubtleEmphasis"/>
-        </w:rPr>
-        <w:t>urther</w:t>
-      </w:r>
-      <w:r>
-        <w:rPr>
-          <w:rStyle w:val="SubtleEmphasis"/>
-        </w:rPr>
-        <w:t xml:space="preserve"> engine optimization.</w:t>
-      </w:r>
-    </w:p>
-    <w:p/>
-    <w:p>
-      <w:pPr>
-        <w:pStyle w:val="Heading1"/>
-      </w:pPr>
-      <w:bookmarkStart w:id="10" w:name="_Toc348998648"/>
-      <w:r>
-        <w:t>Are there any settings for the editor?</w:t>
-      </w:r>
-      <w:bookmarkEnd w:id="10"/>
     </w:p>
     <w:p/>
     <w:p>
@@ -5390,12 +5395,12 @@
       <w:pPr>
         <w:pStyle w:val="Heading1"/>
       </w:pPr>
-      <w:bookmarkStart w:id="11" w:name="_Toc348998649"/>
+      <w:bookmarkStart w:id="10" w:name="_Toc348998990"/>
       <w:r>
         <w:lastRenderedPageBreak/>
         <w:t>How to use the editor</w:t>
       </w:r>
-      <w:bookmarkEnd w:id="11"/>
+      <w:bookmarkEnd w:id="10"/>
     </w:p>
     <w:p/>
     <w:p>
@@ -5516,12 +5521,12 @@
       <w:pPr>
         <w:pStyle w:val="Heading2"/>
       </w:pPr>
-      <w:bookmarkStart w:id="12" w:name="_Toc348998650"/>
+      <w:bookmarkStart w:id="11" w:name="_Toc348998991"/>
       <w:r>
         <w:lastRenderedPageBreak/>
         <w:t>Navigating through the editor</w:t>
       </w:r>
-      <w:bookmarkEnd w:id="12"/>
+      <w:bookmarkEnd w:id="11"/>
     </w:p>
     <w:p/>
     <w:p>
@@ -5784,108 +5789,108 @@
       <w:pPr>
         <w:pStyle w:val="Heading2"/>
       </w:pPr>
-      <w:bookmarkStart w:id="13" w:name="_Toc348998651"/>
+      <w:bookmarkStart w:id="12" w:name="_Toc348998992"/>
       <w:r>
         <w:lastRenderedPageBreak/>
         <w:t>Layers and the Main Layer</w:t>
       </w:r>
+      <w:bookmarkEnd w:id="12"/>
+    </w:p>
+    <w:p/>
+    <w:p>
+      <w:r>
+        <w:t xml:space="preserve">The editor creates two basic layers (for your </w:t>
+      </w:r>
+      <w:r>
+        <w:t>convenience</w:t>
+      </w:r>
+      <w:r>
+        <w:t xml:space="preserve">) </w:t>
+      </w:r>
+      <w:r>
+        <w:t>named Main and Background</w:t>
+      </w:r>
+      <w:r>
+        <w:t xml:space="preserve"> so you can jump right in when it starts</w:t>
+      </w:r>
+      <w:r>
+        <w:t>.</w:t>
+      </w:r>
+      <w:r>
+        <w:t xml:space="preserve"> </w:t>
+      </w:r>
+      <w:r>
+        <w:t>Both layers can be removed.</w:t>
+      </w:r>
+    </w:p>
+    <w:p>
+      <w:r>
+        <w:t>Everything about the layers is as usual and seen in many other applications, except for the “Main” layer</w:t>
+      </w:r>
+      <w:r>
+        <w:t xml:space="preserve"> (the only difference is the name but engine parse it differently).</w:t>
+      </w:r>
+    </w:p>
+    <w:p>
+      <w:r>
+        <w:t xml:space="preserve"> </w:t>
+      </w:r>
+      <w:r>
+        <w:t xml:space="preserve">Later </w:t>
+      </w:r>
+      <w:r>
+        <w:t xml:space="preserve">as </w:t>
+      </w:r>
+      <w:r>
+        <w:t>w</w:t>
+      </w:r>
+      <w:r>
+        <w:t>e</w:t>
+      </w:r>
+      <w:r>
+        <w:t xml:space="preserve"> talk about the </w:t>
+      </w:r>
+      <w:r>
+        <w:t>Behaviours</w:t>
+      </w:r>
+      <w:r>
+        <w:t xml:space="preserve"> and how player gets to walk over and push things around</w:t>
+      </w:r>
+      <w:r>
+        <w:t xml:space="preserve"> you will learn more</w:t>
+      </w:r>
+      <w:r>
+        <w:t xml:space="preserve">, but </w:t>
+      </w:r>
+      <w:r>
+        <w:t xml:space="preserve">for now remember that all items in Main layer have Solid behaviour </w:t>
+      </w:r>
+      <w:r>
+        <w:t xml:space="preserve">enabled (physical, and </w:t>
+      </w:r>
+      <w:r>
+        <w:t>can’t</w:t>
+      </w:r>
+      <w:r>
+        <w:t xml:space="preserve"> be disabled).</w:t>
+      </w:r>
+      <w:r>
+        <w:t xml:space="preserve"> This is made to speed things up and you don’t have to use the Main layer at all, but it is quite easy to create a walking ground for the dog and keep it all in this Main layer so you don’t need to </w:t>
+      </w:r>
+      <w:r>
+        <w:t>add Solid behaviour for every new item player needs to step on.</w:t>
+      </w:r>
+    </w:p>
+    <w:p/>
+    <w:p>
+      <w:pPr>
+        <w:pStyle w:val="Heading2"/>
+      </w:pPr>
+      <w:bookmarkStart w:id="13" w:name="_Toc348998993"/>
+      <w:r>
+        <w:t>How to add a sprite into the layer?</w:t>
+      </w:r>
       <w:bookmarkEnd w:id="13"/>
-    </w:p>
-    <w:p/>
-    <w:p>
-      <w:r>
-        <w:t xml:space="preserve">The editor creates two basic layers (for your </w:t>
-      </w:r>
-      <w:r>
-        <w:t>convenience</w:t>
-      </w:r>
-      <w:r>
-        <w:t xml:space="preserve">) </w:t>
-      </w:r>
-      <w:r>
-        <w:t>named Main and Background</w:t>
-      </w:r>
-      <w:r>
-        <w:t xml:space="preserve"> so you can jump right in when it starts</w:t>
-      </w:r>
-      <w:r>
-        <w:t>.</w:t>
-      </w:r>
-      <w:r>
-        <w:t xml:space="preserve"> </w:t>
-      </w:r>
-      <w:r>
-        <w:t>Both layers can be removed.</w:t>
-      </w:r>
-    </w:p>
-    <w:p>
-      <w:r>
-        <w:t>Everything about the layers is as usual and seen in many other applications, except for the “Main” layer</w:t>
-      </w:r>
-      <w:r>
-        <w:t xml:space="preserve"> (the only difference is the name but engine parse it differently).</w:t>
-      </w:r>
-    </w:p>
-    <w:p>
-      <w:r>
-        <w:t xml:space="preserve"> </w:t>
-      </w:r>
-      <w:r>
-        <w:t xml:space="preserve">Later </w:t>
-      </w:r>
-      <w:r>
-        <w:t xml:space="preserve">as </w:t>
-      </w:r>
-      <w:r>
-        <w:t>w</w:t>
-      </w:r>
-      <w:r>
-        <w:t>e</w:t>
-      </w:r>
-      <w:r>
-        <w:t xml:space="preserve"> talk about the </w:t>
-      </w:r>
-      <w:r>
-        <w:t>Behaviours</w:t>
-      </w:r>
-      <w:r>
-        <w:t xml:space="preserve"> and how player gets to walk over and push things around</w:t>
-      </w:r>
-      <w:r>
-        <w:t xml:space="preserve"> you will learn more</w:t>
-      </w:r>
-      <w:r>
-        <w:t xml:space="preserve">, but </w:t>
-      </w:r>
-      <w:r>
-        <w:t xml:space="preserve">for now remember that all items in Main layer have Solid behaviour </w:t>
-      </w:r>
-      <w:r>
-        <w:t xml:space="preserve">enabled (physical, and </w:t>
-      </w:r>
-      <w:r>
-        <w:t>can’t</w:t>
-      </w:r>
-      <w:r>
-        <w:t xml:space="preserve"> be disabled).</w:t>
-      </w:r>
-      <w:r>
-        <w:t xml:space="preserve"> This is made to speed things up and you don’t have to use the Main layer at all, but it is quite easy to create a walking ground for the dog and keep it all in this Main layer so you don’t need to </w:t>
-      </w:r>
-      <w:r>
-        <w:t>add Solid behaviour for every new item player needs to step on.</w:t>
-      </w:r>
-    </w:p>
-    <w:p/>
-    <w:p>
-      <w:pPr>
-        <w:pStyle w:val="Heading2"/>
-      </w:pPr>
-      <w:bookmarkStart w:id="14" w:name="_Toc348998652"/>
-      <w:r>
-        <w:t>How to add a sprite into the layer?</w:t>
-      </w:r>
-      <w:bookmarkEnd w:id="14"/>
     </w:p>
     <w:p/>
     <w:p>
@@ -6252,7 +6257,7 @@
       <w:pPr>
         <w:pStyle w:val="Heading2"/>
       </w:pPr>
-      <w:bookmarkStart w:id="15" w:name="_Toc348998653"/>
+      <w:bookmarkStart w:id="14" w:name="_Toc348998994"/>
       <w:r>
         <w:lastRenderedPageBreak/>
         <w:t>Where can I see properties for this object</w:t>
@@ -6260,7 +6265,7 @@
       <w:r>
         <w:t>?</w:t>
       </w:r>
-      <w:bookmarkEnd w:id="15"/>
+      <w:bookmarkEnd w:id="14"/>
     </w:p>
     <w:p/>
     <w:p>
@@ -6381,12 +6386,12 @@
       <w:pPr>
         <w:pStyle w:val="Heading3"/>
       </w:pPr>
-      <w:bookmarkStart w:id="16" w:name="_Toc348998654"/>
+      <w:bookmarkStart w:id="15" w:name="_Toc348998995"/>
       <w:r>
         <w:lastRenderedPageBreak/>
         <w:t>Position</w:t>
       </w:r>
-      <w:bookmarkEnd w:id="16"/>
+      <w:bookmarkEnd w:id="15"/>
       <w:r>
         <w:t xml:space="preserve"> </w:t>
       </w:r>
@@ -6554,72 +6559,72 @@
       <w:pPr>
         <w:pStyle w:val="Heading3"/>
       </w:pPr>
-      <w:bookmarkStart w:id="17" w:name="_Toc348998655"/>
+      <w:bookmarkStart w:id="16" w:name="_Toc348998996"/>
       <w:r>
         <w:t>Origin</w:t>
       </w:r>
+      <w:bookmarkEnd w:id="16"/>
+    </w:p>
+    <w:p>
+      <w:pPr>
+        <w:rPr>
+          <w:rStyle w:val="SubtleEmphasis"/>
+        </w:rPr>
+      </w:pPr>
+      <w:r>
+        <w:rPr>
+          <w:rStyle w:val="SubtleEmphasis"/>
+        </w:rPr>
+        <w:t>Has no effect.</w:t>
+      </w:r>
+    </w:p>
+    <w:p>
+      <w:r>
+        <w:t>As we previously covered a</w:t>
+      </w:r>
+      <w:r>
+        <w:t xml:space="preserve">nchor point can be any value, and different engines use different settings but we here use </w:t>
+      </w:r>
+      <w:r>
+        <w:t xml:space="preserve">object </w:t>
+      </w:r>
+      <w:r>
+        <w:t>centre</w:t>
+      </w:r>
+      <w:r>
+        <w:t xml:space="preserve"> or (0.5, 0.5) anchor point.</w:t>
+      </w:r>
+      <w:r>
+        <w:t xml:space="preserve"> Editor sees it differently and gives different values </w:t>
+      </w:r>
+      <w:r>
+        <w:t>that the game so this setting in the end (for now at least) has no effect.</w:t>
+      </w:r>
+    </w:p>
+    <w:p>
+      <w:pPr>
+        <w:pStyle w:val="Heading3"/>
+      </w:pPr>
+      <w:bookmarkStart w:id="17" w:name="_Toc348998997"/>
+      <w:r>
+        <w:t>Rotation</w:t>
+      </w:r>
       <w:bookmarkEnd w:id="17"/>
     </w:p>
     <w:p>
-      <w:pPr>
-        <w:rPr>
-          <w:rStyle w:val="SubtleEmphasis"/>
-        </w:rPr>
-      </w:pPr>
-      <w:r>
-        <w:rPr>
-          <w:rStyle w:val="SubtleEmphasis"/>
-        </w:rPr>
-        <w:t>Has no effect.</w:t>
-      </w:r>
-    </w:p>
-    <w:p>
-      <w:r>
-        <w:t>As we previously covered a</w:t>
-      </w:r>
-      <w:r>
-        <w:t xml:space="preserve">nchor point can be any value, and different engines use different settings but we here use </w:t>
-      </w:r>
-      <w:r>
-        <w:t xml:space="preserve">object </w:t>
-      </w:r>
-      <w:r>
-        <w:t>centre</w:t>
-      </w:r>
-      <w:r>
-        <w:t xml:space="preserve"> or (0.5, 0.5) anchor point.</w:t>
-      </w:r>
-      <w:r>
-        <w:t xml:space="preserve"> Editor sees it differently and gives different values </w:t>
-      </w:r>
-      <w:r>
-        <w:t>that the game so this setting in the end (for now at least) has no effect.</w:t>
+      <w:r>
+        <w:t>Item rotation in radians.</w:t>
       </w:r>
     </w:p>
     <w:p>
       <w:pPr>
         <w:pStyle w:val="Heading3"/>
       </w:pPr>
-      <w:bookmarkStart w:id="18" w:name="_Toc348998656"/>
-      <w:r>
-        <w:t>Rotation</w:t>
+      <w:bookmarkStart w:id="18" w:name="_Toc348998998"/>
+      <w:r>
+        <w:t>Scale</w:t>
       </w:r>
       <w:bookmarkEnd w:id="18"/>
-    </w:p>
-    <w:p>
-      <w:r>
-        <w:t>Item rotation in radians.</w:t>
-      </w:r>
-    </w:p>
-    <w:p>
-      <w:pPr>
-        <w:pStyle w:val="Heading3"/>
-      </w:pPr>
-      <w:bookmarkStart w:id="19" w:name="_Toc348998657"/>
-      <w:r>
-        <w:t>Scale</w:t>
-      </w:r>
-      <w:bookmarkEnd w:id="19"/>
     </w:p>
     <w:p>
       <w:r>
@@ -6685,12 +6690,12 @@
       <w:pPr>
         <w:pStyle w:val="Heading3"/>
       </w:pPr>
-      <w:bookmarkStart w:id="20" w:name="_Toc348998658"/>
+      <w:bookmarkStart w:id="19" w:name="_Toc348998999"/>
       <w:r>
         <w:lastRenderedPageBreak/>
         <w:t>Tint</w:t>
       </w:r>
-      <w:bookmarkEnd w:id="20"/>
+      <w:bookmarkEnd w:id="19"/>
     </w:p>
     <w:p>
       <w:r>
@@ -6807,7 +6812,7 @@
       <w:pPr>
         <w:pStyle w:val="Heading3"/>
       </w:pPr>
-      <w:bookmarkStart w:id="21" w:name="_Toc348998659"/>
+      <w:bookmarkStart w:id="20" w:name="_Toc348999000"/>
       <w:r>
         <w:t>Trans</w:t>
       </w:r>
@@ -6820,7 +6825,7 @@
       <w:r>
         <w:t>rency</w:t>
       </w:r>
-      <w:bookmarkEnd w:id="21"/>
+      <w:bookmarkEnd w:id="20"/>
     </w:p>
     <w:p>
       <w:r>
@@ -6851,13 +6856,7 @@
         <w:t xml:space="preserve"> </w:t>
       </w:r>
       <w:r>
-        <w:t xml:space="preserve">to </w:t>
-      </w:r>
-      <w:r>
-        <w:t>white</w:t>
-      </w:r>
-      <w:r>
-        <w:t xml:space="preserve"> </w:t>
+        <w:t xml:space="preserve">to white </w:t>
       </w:r>
       <w:r>
         <w:t>(R: 255, G: 255, B: 255).</w:t>
@@ -7015,29 +7014,29 @@
       <w:pPr>
         <w:pStyle w:val="Heading3"/>
       </w:pPr>
-      <w:bookmarkStart w:id="22" w:name="_Toc348998660"/>
+      <w:bookmarkStart w:id="21" w:name="_Toc348999001"/>
       <w:r>
         <w:t>Flip Horizontally</w:t>
       </w:r>
+      <w:bookmarkEnd w:id="21"/>
+    </w:p>
+    <w:p>
+      <w:r>
+        <w:t xml:space="preserve">Makes sprite change direction. </w:t>
+      </w:r>
+      <w:r>
+        <w:t>Try it out.</w:t>
+      </w:r>
+    </w:p>
+    <w:p>
+      <w:pPr>
+        <w:pStyle w:val="Heading3"/>
+      </w:pPr>
+      <w:bookmarkStart w:id="22" w:name="_Toc348999002"/>
+      <w:r>
+        <w:t>Flip Vertically</w:t>
+      </w:r>
       <w:bookmarkEnd w:id="22"/>
-    </w:p>
-    <w:p>
-      <w:r>
-        <w:t xml:space="preserve">Makes sprite change direction. </w:t>
-      </w:r>
-      <w:r>
-        <w:t>Try it out.</w:t>
-      </w:r>
-    </w:p>
-    <w:p>
-      <w:pPr>
-        <w:pStyle w:val="Heading3"/>
-      </w:pPr>
-      <w:bookmarkStart w:id="23" w:name="_Toc348998661"/>
-      <w:r>
-        <w:t>Flip Vertically</w:t>
-      </w:r>
-      <w:bookmarkEnd w:id="23"/>
       <w:r>
         <w:t xml:space="preserve"> </w:t>
       </w:r>
@@ -7062,12 +7061,12 @@
       <w:pPr>
         <w:pStyle w:val="Heading2"/>
       </w:pPr>
-      <w:bookmarkStart w:id="24" w:name="_Toc348998662"/>
+      <w:bookmarkStart w:id="23" w:name="_Toc348999003"/>
       <w:r>
         <w:lastRenderedPageBreak/>
         <w:t>Primitives</w:t>
       </w:r>
-      <w:bookmarkEnd w:id="24"/>
+      <w:bookmarkEnd w:id="23"/>
     </w:p>
     <w:p/>
     <w:p>
@@ -7221,289 +7220,289 @@
       <w:pPr>
         <w:pStyle w:val="Heading2"/>
       </w:pPr>
-      <w:bookmarkStart w:id="25" w:name="_Toc348998663"/>
+      <w:bookmarkStart w:id="24" w:name="_Toc348999004"/>
       <w:r>
         <w:lastRenderedPageBreak/>
         <w:t>Game entities</w:t>
       </w:r>
+      <w:bookmarkEnd w:id="24"/>
+    </w:p>
+    <w:p/>
+    <w:p>
+      <w:r>
+        <w:t>All items cover until now used in any gam</w:t>
+      </w:r>
+      <w:r>
+        <w:t>e</w:t>
+      </w:r>
+      <w:r>
+        <w:t>s</w:t>
+      </w:r>
+      <w:r>
+        <w:t>, but Game entities are specific to ours.</w:t>
+      </w:r>
+      <w:r>
+        <w:t xml:space="preserve"> I tried to name them so you won’t have any issues differentiating them, and if need arises I can make a full list of entities in separate document (or better help directly in editor) so you know what does what.</w:t>
+      </w:r>
+    </w:p>
+    <w:p/>
+    <w:p>
+      <w:pPr>
+        <w:pStyle w:val="Heading3"/>
+      </w:pPr>
+      <w:bookmarkStart w:id="25" w:name="_Toc348999005"/>
+      <w:r>
+        <w:t>Player</w:t>
+      </w:r>
       <w:bookmarkEnd w:id="25"/>
     </w:p>
+    <w:p>
+      <w:r>
+        <w:t>Player object represents player in the game</w:t>
+      </w:r>
+      <w:r>
+        <w:t xml:space="preserve"> but also an entry point</w:t>
+      </w:r>
+      <w:r>
+        <w:t>. Can be placed only once.</w:t>
+      </w:r>
+    </w:p>
+    <w:p>
+      <w:r>
+        <w:t xml:space="preserve">Object has only position property, and wherever object is placed is where </w:t>
+      </w:r>
+      <w:r>
+        <w:t>the level starts.</w:t>
+      </w:r>
+    </w:p>
+    <w:p>
+      <w:pPr>
+        <w:rPr>
+          <w:rStyle w:val="SubtleEmphasis"/>
+        </w:rPr>
+      </w:pPr>
+    </w:p>
+    <w:p>
+      <w:pPr>
+        <w:rPr>
+          <w:rStyle w:val="SubtleEmphasis"/>
+        </w:rPr>
+      </w:pPr>
+      <w:r>
+        <w:rPr>
+          <w:rStyle w:val="SubtleEmphasis"/>
+        </w:rPr>
+        <w:t xml:space="preserve">NOTE: I planned to add Direction property, so </w:t>
+      </w:r>
+      <w:r>
+        <w:rPr>
+          <w:rStyle w:val="SubtleEmphasis"/>
+        </w:rPr>
+        <w:t>player can face left or right at the start.</w:t>
+      </w:r>
+    </w:p>
     <w:p/>
     <w:p>
-      <w:r>
-        <w:t>All items cover until now used in any gam</w:t>
-      </w:r>
-      <w:r>
-        <w:t>e</w:t>
-      </w:r>
-      <w:r>
-        <w:t>s</w:t>
-      </w:r>
-      <w:r>
-        <w:t>, but Game entities are specific to ours.</w:t>
-      </w:r>
-      <w:r>
-        <w:t xml:space="preserve"> I tried to name them so you won’t have any issues differentiating them, and if need arises I can make a full list of entities in separate document (or better help directly in editor) so you know what does what.</w:t>
+      <w:pPr>
+        <w:pStyle w:val="Heading3"/>
+      </w:pPr>
+      <w:bookmarkStart w:id="26" w:name="_Toc348999006"/>
+      <w:r>
+        <w:t>Exit</w:t>
+      </w:r>
+      <w:bookmarkEnd w:id="26"/>
+    </w:p>
+    <w:p>
+      <w:r>
+        <w:t>Represents</w:t>
+      </w:r>
+      <w:r>
+        <w:t xml:space="preserve"> </w:t>
+      </w:r>
+      <w:r>
+        <w:t>exit points and can be placed multiple times.</w:t>
+      </w:r>
+      <w:r>
+        <w:t xml:space="preserve"> </w:t>
       </w:r>
     </w:p>
     <w:p/>
     <w:p>
-      <w:pPr>
-        <w:pStyle w:val="Heading3"/>
-      </w:pPr>
-      <w:bookmarkStart w:id="26" w:name="_Toc348998664"/>
-      <w:r>
-        <w:t>Player</w:t>
-      </w:r>
-      <w:bookmarkEnd w:id="26"/>
-    </w:p>
-    <w:p>
-      <w:r>
-        <w:t>Player object represents player in the game</w:t>
-      </w:r>
-      <w:r>
-        <w:t xml:space="preserve"> but also an entry point</w:t>
-      </w:r>
-      <w:r>
-        <w:t>. Can be placed only once.</w:t>
-      </w:r>
-    </w:p>
-    <w:p>
-      <w:r>
-        <w:t xml:space="preserve">Object has only position property, and wherever object is placed is where </w:t>
-      </w:r>
-      <w:r>
-        <w:t>the level starts.</w:t>
-      </w:r>
-    </w:p>
+      <w:r>
+        <w:t xml:space="preserve">If </w:t>
+      </w:r>
+      <w:r>
+        <w:t>P</w:t>
+      </w:r>
+      <w:r>
+        <w:t xml:space="preserve">layer object </w:t>
+      </w:r>
+      <w:r>
+        <w:t xml:space="preserve">walks into the Exit object </w:t>
+      </w:r>
+      <w:r>
+        <w:t>engine will trigger scene transition and level will change.</w:t>
+      </w:r>
+    </w:p>
+    <w:p>
+      <w:r>
+        <w:t>For now Ex</w:t>
+      </w:r>
+      <w:r>
+        <w:t xml:space="preserve">it object has </w:t>
+      </w:r>
+      <w:r>
+        <w:t>width/height/scale properties</w:t>
+      </w:r>
+      <w:r>
+        <w:t xml:space="preserve"> (how large</w:t>
+      </w:r>
+      <w:r>
+        <w:t xml:space="preserve"> the area of exit is)</w:t>
+      </w:r>
+      <w:r>
+        <w:t>.</w:t>
+      </w:r>
+    </w:p>
+    <w:p/>
+    <w:p>
+      <w:r>
+        <w:t xml:space="preserve">It also has a </w:t>
+      </w:r>
+      <w:r>
+        <w:rPr>
+          <w:b/>
+        </w:rPr>
+        <w:t>Level</w:t>
+      </w:r>
+      <w:r>
+        <w:t xml:space="preserve"> property that contains the filename of </w:t>
+      </w:r>
+      <w:r>
+        <w:t xml:space="preserve">next </w:t>
+      </w:r>
+      <w:r>
+        <w:t xml:space="preserve">level to be loaded, without the full path (since everything is in the </w:t>
+      </w:r>
+      <w:r>
+        <w:t>.\Resources\), so if you want to load Level5.xml when player enters this area you just enter that.</w:t>
+      </w:r>
+    </w:p>
+    <w:p/>
     <w:p>
       <w:pPr>
         <w:rPr>
           <w:rStyle w:val="SubtleEmphasis"/>
         </w:rPr>
       </w:pPr>
-    </w:p>
-    <w:p>
-      <w:pPr>
+      <w:r>
         <w:rPr>
           <w:rStyle w:val="SubtleEmphasis"/>
         </w:rPr>
-      </w:pPr>
+        <w:t xml:space="preserve">Exit object is </w:t>
+      </w:r>
       <w:r>
         <w:rPr>
           <w:rStyle w:val="SubtleEmphasis"/>
         </w:rPr>
-        <w:t xml:space="preserve">NOTE: I planned to add Direction property, so </w:t>
+        <w:t>NOT</w:t>
       </w:r>
       <w:r>
         <w:rPr>
           <w:rStyle w:val="SubtleEmphasis"/>
         </w:rPr>
-        <w:t>player can face left or right at the start.</w:t>
+        <w:t xml:space="preserve"> visible in </w:t>
+      </w:r>
+      <w:r>
+        <w:rPr>
+          <w:rStyle w:val="SubtleEmphasis"/>
+        </w:rPr>
+        <w:t xml:space="preserve">the </w:t>
+      </w:r>
+      <w:r>
+        <w:rPr>
+          <w:rStyle w:val="SubtleEmphasis"/>
+        </w:rPr>
+        <w:t>game</w:t>
+      </w:r>
+      <w:r>
+        <w:rPr>
+          <w:rStyle w:val="SubtleEmphasis"/>
+        </w:rPr>
+        <w:t>, it has no visual representation</w:t>
+      </w:r>
+      <w:r>
+        <w:rPr>
+          <w:rStyle w:val="SubtleEmphasis"/>
+        </w:rPr>
+        <w:t>.</w:t>
+      </w:r>
+    </w:p>
+    <w:p>
+      <w:pPr>
+        <w:rPr>
+          <w:rStyle w:val="SubtleEmphasis"/>
+        </w:rPr>
+      </w:pPr>
+      <w:r>
+        <w:rPr>
+          <w:rStyle w:val="SubtleEmphasis"/>
+        </w:rPr>
+        <w:t xml:space="preserve">If Exit object has empty Level property </w:t>
+      </w:r>
+      <w:r>
+        <w:rPr>
+          <w:rStyle w:val="SubtleEmphasis"/>
+        </w:rPr>
+        <w:t xml:space="preserve">or file does not exists </w:t>
+      </w:r>
+      <w:r>
+        <w:rPr>
+          <w:rStyle w:val="SubtleEmphasis"/>
+        </w:rPr>
+        <w:t>the same level will load again.</w:t>
+      </w:r>
+      <w:r>
+        <w:rPr>
+          <w:rStyle w:val="SubtleEmphasis"/>
+        </w:rPr>
+        <w:t xml:space="preserve"> (</w:t>
+      </w:r>
+      <w:r>
+        <w:rPr>
+          <w:rStyle w:val="SubtleEmphasis"/>
+        </w:rPr>
+        <w:t>Can</w:t>
+      </w:r>
+      <w:r>
+        <w:rPr>
+          <w:rStyle w:val="SubtleEmphasis"/>
+        </w:rPr>
+        <w:t xml:space="preserve"> be changed</w:t>
+      </w:r>
+      <w:r>
+        <w:rPr>
+          <w:rStyle w:val="SubtleEmphasis"/>
+        </w:rPr>
+        <w:t>, let me know</w:t>
+      </w:r>
+      <w:r>
+        <w:rPr>
+          <w:rStyle w:val="SubtleEmphasis"/>
+        </w:rPr>
+        <w:t>).</w:t>
       </w:r>
     </w:p>
     <w:p/>
     <w:p>
       <w:pPr>
-        <w:pStyle w:val="Heading3"/>
-      </w:pPr>
-      <w:bookmarkStart w:id="27" w:name="_Toc348998665"/>
-      <w:r>
-        <w:t>Exit</w:t>
+        <w:pStyle w:val="Heading2"/>
+      </w:pPr>
+      <w:bookmarkStart w:id="27" w:name="_Toc348999007"/>
+      <w:r>
+        <w:t>Game Enemies</w:t>
       </w:r>
       <w:bookmarkEnd w:id="27"/>
-    </w:p>
-    <w:p>
-      <w:r>
-        <w:t>Represents</w:t>
-      </w:r>
-      <w:r>
-        <w:t xml:space="preserve"> </w:t>
-      </w:r>
-      <w:r>
-        <w:t>exit points and can be placed multiple times.</w:t>
-      </w:r>
-      <w:r>
-        <w:t xml:space="preserve"> </w:t>
-      </w:r>
-    </w:p>
-    <w:p/>
-    <w:p>
-      <w:r>
-        <w:t xml:space="preserve">If </w:t>
-      </w:r>
-      <w:r>
-        <w:t>P</w:t>
-      </w:r>
-      <w:r>
-        <w:t xml:space="preserve">layer object </w:t>
-      </w:r>
-      <w:r>
-        <w:t xml:space="preserve">walks into the Exit object </w:t>
-      </w:r>
-      <w:r>
-        <w:t>engine will trigger scene transition and level will change.</w:t>
-      </w:r>
-    </w:p>
-    <w:p>
-      <w:r>
-        <w:t>For now Ex</w:t>
-      </w:r>
-      <w:r>
-        <w:t xml:space="preserve">it object has </w:t>
-      </w:r>
-      <w:r>
-        <w:t>width/height/scale properties</w:t>
-      </w:r>
-      <w:r>
-        <w:t xml:space="preserve"> (how large</w:t>
-      </w:r>
-      <w:r>
-        <w:t xml:space="preserve"> the area of exit is)</w:t>
-      </w:r>
-      <w:r>
-        <w:t>.</w:t>
-      </w:r>
-    </w:p>
-    <w:p/>
-    <w:p>
-      <w:r>
-        <w:t xml:space="preserve">It also has a </w:t>
-      </w:r>
-      <w:r>
-        <w:rPr>
-          <w:b/>
-        </w:rPr>
-        <w:t>Level</w:t>
-      </w:r>
-      <w:r>
-        <w:t xml:space="preserve"> property that contains the filename of </w:t>
-      </w:r>
-      <w:r>
-        <w:t xml:space="preserve">next </w:t>
-      </w:r>
-      <w:r>
-        <w:t xml:space="preserve">level to be loaded, without the full path (since everything is in the </w:t>
-      </w:r>
-      <w:r>
-        <w:t>.\Resources\), so if you want to load Level5.xml when player enters this area you just enter that.</w:t>
-      </w:r>
-    </w:p>
-    <w:p/>
-    <w:p>
-      <w:pPr>
-        <w:rPr>
-          <w:rStyle w:val="SubtleEmphasis"/>
-        </w:rPr>
-      </w:pPr>
-      <w:r>
-        <w:rPr>
-          <w:rStyle w:val="SubtleEmphasis"/>
-        </w:rPr>
-        <w:t xml:space="preserve">Exit object is </w:t>
-      </w:r>
-      <w:r>
-        <w:rPr>
-          <w:rStyle w:val="SubtleEmphasis"/>
-        </w:rPr>
-        <w:t>NOT</w:t>
-      </w:r>
-      <w:r>
-        <w:rPr>
-          <w:rStyle w:val="SubtleEmphasis"/>
-        </w:rPr>
-        <w:t xml:space="preserve"> visible in </w:t>
-      </w:r>
-      <w:r>
-        <w:rPr>
-          <w:rStyle w:val="SubtleEmphasis"/>
-        </w:rPr>
-        <w:t xml:space="preserve">the </w:t>
-      </w:r>
-      <w:r>
-        <w:rPr>
-          <w:rStyle w:val="SubtleEmphasis"/>
-        </w:rPr>
-        <w:t>game</w:t>
-      </w:r>
-      <w:r>
-        <w:rPr>
-          <w:rStyle w:val="SubtleEmphasis"/>
-        </w:rPr>
-        <w:t>, it has no visual representation</w:t>
-      </w:r>
-      <w:r>
-        <w:rPr>
-          <w:rStyle w:val="SubtleEmphasis"/>
-        </w:rPr>
-        <w:t>.</w:t>
-      </w:r>
-    </w:p>
-    <w:p>
-      <w:pPr>
-        <w:rPr>
-          <w:rStyle w:val="SubtleEmphasis"/>
-        </w:rPr>
-      </w:pPr>
-      <w:r>
-        <w:rPr>
-          <w:rStyle w:val="SubtleEmphasis"/>
-        </w:rPr>
-        <w:t xml:space="preserve">If Exit object has empty Level property </w:t>
-      </w:r>
-      <w:r>
-        <w:rPr>
-          <w:rStyle w:val="SubtleEmphasis"/>
-        </w:rPr>
-        <w:t xml:space="preserve">or file does not exists </w:t>
-      </w:r>
-      <w:r>
-        <w:rPr>
-          <w:rStyle w:val="SubtleEmphasis"/>
-        </w:rPr>
-        <w:t>the same level will load again.</w:t>
-      </w:r>
-      <w:r>
-        <w:rPr>
-          <w:rStyle w:val="SubtleEmphasis"/>
-        </w:rPr>
-        <w:t xml:space="preserve"> (</w:t>
-      </w:r>
-      <w:r>
-        <w:rPr>
-          <w:rStyle w:val="SubtleEmphasis"/>
-        </w:rPr>
-        <w:t>Can</w:t>
-      </w:r>
-      <w:r>
-        <w:rPr>
-          <w:rStyle w:val="SubtleEmphasis"/>
-        </w:rPr>
-        <w:t xml:space="preserve"> be changed</w:t>
-      </w:r>
-      <w:r>
-        <w:rPr>
-          <w:rStyle w:val="SubtleEmphasis"/>
-        </w:rPr>
-        <w:t>, let me know</w:t>
-      </w:r>
-      <w:r>
-        <w:rPr>
-          <w:rStyle w:val="SubtleEmphasis"/>
-        </w:rPr>
-        <w:t>).</w:t>
-      </w:r>
-    </w:p>
-    <w:p/>
-    <w:p>
-      <w:pPr>
-        <w:pStyle w:val="Heading2"/>
-      </w:pPr>
-      <w:bookmarkStart w:id="28" w:name="_Toc348998666"/>
-      <w:r>
-        <w:t>Game Enemies</w:t>
-      </w:r>
-      <w:bookmarkEnd w:id="28"/>
       <w:r>
         <w:t xml:space="preserve"> </w:t>
       </w:r>
@@ -7538,7 +7537,7 @@
       <w:pPr>
         <w:pStyle w:val="Heading2"/>
       </w:pPr>
-      <w:bookmarkStart w:id="29" w:name="_Toc348998667"/>
+      <w:bookmarkStart w:id="28" w:name="_Toc348999008"/>
       <w:r>
         <w:lastRenderedPageBreak/>
         <w:t xml:space="preserve">How to run the game with </w:t>
@@ -7549,7 +7548,7 @@
       <w:r>
         <w:t>current level</w:t>
       </w:r>
-      <w:bookmarkEnd w:id="29"/>
+      <w:bookmarkEnd w:id="28"/>
     </w:p>
     <w:p/>
     <w:p>
@@ -7686,11 +7685,11 @@
       <w:pPr>
         <w:pStyle w:val="Heading3"/>
       </w:pPr>
-      <w:bookmarkStart w:id="30" w:name="_Toc348998668"/>
+      <w:bookmarkStart w:id="29" w:name="_Toc348999009"/>
       <w:r>
         <w:t>Troubleshooting</w:t>
       </w:r>
-      <w:bookmarkEnd w:id="30"/>
+      <w:bookmarkEnd w:id="29"/>
     </w:p>
     <w:p/>
     <w:p>
@@ -7793,12 +7792,12 @@
       <w:pPr>
         <w:pStyle w:val="Heading1"/>
       </w:pPr>
-      <w:bookmarkStart w:id="31" w:name="_Toc348998669"/>
+      <w:bookmarkStart w:id="30" w:name="_Toc348999010"/>
       <w:r>
         <w:lastRenderedPageBreak/>
         <w:t>Game physics</w:t>
       </w:r>
-      <w:bookmarkEnd w:id="31"/>
+      <w:bookmarkEnd w:id="30"/>
     </w:p>
     <w:p/>
     <w:p>
@@ -7878,13 +7877,7 @@
           </w:tcPr>
           <w:p>
             <w:r>
-              <w:t>Box2D has been tuned to work well with moving objects between 0.1 and 10 meters. So this means objects between soup cans and buses in size should work well. Static objects may be up to 50 meters big</w:t>
-            </w:r>
-            <w:r>
-              <w:t xml:space="preserve"> </w:t>
-            </w:r>
-            <w:r>
-              <w:t>without too much trouble.</w:t>
+              <w:t>Box2D has been tuned to work well with moving objects between 0.1 and 10 meters. So this means objects between soup cans and buses in size should work well. Static objects may be up to 50 meters big without too much trouble.</w:t>
             </w:r>
           </w:p>
         </w:tc>
@@ -7997,59 +7990,53 @@
           <w:rStyle w:val="SubtleEmphasis"/>
         </w:rPr>
         <w:lastRenderedPageBreak/>
-        <w:t>Note that Game Behaviours term is valid for non-physical behaviours as well.</w:t>
-      </w:r>
-      <w:r>
+        <w:t xml:space="preserve">Note that Game Behaviours term is valid for non-physical behaviours as well. </w:t>
+      </w:r>
+    </w:p>
+    <w:p>
+      <w:pPr>
         <w:rPr>
           <w:rStyle w:val="SubtleEmphasis"/>
         </w:rPr>
+      </w:pPr>
+      <w:r>
+        <w:rPr>
+          <w:rStyle w:val="SubtleEmphasis"/>
+        </w:rPr>
+        <w:t>Also note that</w:t>
+      </w:r>
+      <w:r>
+        <w:rPr>
+          <w:rStyle w:val="SubtleEmphasis"/>
+        </w:rPr>
+        <w:t xml:space="preserve"> only basic physics features are implemented for now, and that </w:t>
+      </w:r>
+      <w:r>
+        <w:rPr>
+          <w:rStyle w:val="SubtleEmphasis"/>
+        </w:rPr>
+        <w:t>for more complex puzzles with more movable parts and joints (no not those joints) this part might be heavily expanded, but I’ll try to make everything definable through behaviours, as much possible at least.</w:t>
+      </w:r>
+    </w:p>
+    <w:p/>
+    <w:p>
+      <w:pPr>
+        <w:pStyle w:val="Heading2"/>
+      </w:pPr>
+      <w:bookmarkStart w:id="31" w:name="_Toc348999011"/>
+      <w:r>
+        <w:t>Physical</w:t>
+      </w:r>
+      <w:r>
         <w:t xml:space="preserve"> </w:t>
       </w:r>
-    </w:p>
-    <w:p>
-      <w:pPr>
-        <w:rPr>
-          <w:rStyle w:val="SubtleEmphasis"/>
-        </w:rPr>
-      </w:pPr>
-      <w:r>
-        <w:rPr>
-          <w:rStyle w:val="SubtleEmphasis"/>
-        </w:rPr>
-        <w:t>Also note that</w:t>
-      </w:r>
-      <w:r>
-        <w:rPr>
-          <w:rStyle w:val="SubtleEmphasis"/>
-        </w:rPr>
-        <w:t xml:space="preserve"> only basic physics features are implemented for now, and that </w:t>
-      </w:r>
-      <w:r>
-        <w:rPr>
-          <w:rStyle w:val="SubtleEmphasis"/>
-        </w:rPr>
-        <w:t>for more complex puzzles with more movable parts and joints (no not those joints) this part might be heavily expanded, but I’ll try to make everything definable through behaviours, as much possible at least.</w:t>
-      </w:r>
-    </w:p>
-    <w:p/>
-    <w:p>
-      <w:pPr>
-        <w:pStyle w:val="Heading2"/>
-      </w:pPr>
-      <w:bookmarkStart w:id="32" w:name="_Toc348998670"/>
-      <w:r>
-        <w:t>Physical</w:t>
-      </w:r>
-      <w:r>
-        <w:t xml:space="preserve"> </w:t>
-      </w:r>
       <w:r>
         <w:t>s</w:t>
       </w:r>
       <w:r>
         <w:t>hapes</w:t>
       </w:r>
-      <w:bookmarkEnd w:id="32"/>
+      <w:bookmarkEnd w:id="31"/>
     </w:p>
     <w:p/>
     <w:p>
@@ -8273,7 +8260,7 @@
       <w:pPr>
         <w:pStyle w:val="Heading2"/>
       </w:pPr>
-      <w:bookmarkStart w:id="33" w:name="_Toc348998671"/>
+      <w:bookmarkStart w:id="32" w:name="_Toc348999012"/>
       <w:r>
         <w:lastRenderedPageBreak/>
         <w:t>Making custom shapes</w:t>
@@ -8281,7 +8268,7 @@
       <w:r>
         <w:t xml:space="preserve"> and shapes database</w:t>
       </w:r>
-      <w:bookmarkEnd w:id="33"/>
+      <w:bookmarkEnd w:id="32"/>
     </w:p>
     <w:p/>
     <w:p>
@@ -8406,6 +8393,78 @@
       </w:r>
     </w:p>
     <w:p>
+      <w:r>
+        <w:t>You can find editor in .\</w:t>
+      </w:r>
+      <w:proofErr w:type="spellStart"/>
+      <w:r>
+        <w:t>Utis</w:t>
+      </w:r>
+      <w:proofErr w:type="spellEnd"/>
+      <w:r>
+        <w:t>\ directory (need Java), and I made a shortcut for it anyway directly in Level Editor.</w:t>
+      </w:r>
+    </w:p>
+    <w:p>
+      <w:pPr>
+        <w:jc w:val="center"/>
+      </w:pPr>
+      <w:r>
+        <w:rPr>
+          <w:noProof/>
+          <w:lang w:eastAsia="en-GB"/>
+        </w:rPr>
+        <w:drawing>
+          <wp:inline distT="0" distB="0" distL="0" distR="0">
+            <wp:extent cx="3486150" cy="942975"/>
+            <wp:effectExtent l="0" t="0" r="0" b="9525"/>
+            <wp:docPr id="3" name="Picture 3"/>
+            <wp:cNvGraphicFramePr>
+              <a:graphicFrameLocks xmlns:a="http://schemas.openxmlformats.org/drawingml/2006/main" noChangeAspect="1"/>
+            </wp:cNvGraphicFramePr>
+            <a:graphic xmlns:a="http://schemas.openxmlformats.org/drawingml/2006/main">
+              <a:graphicData uri="http://schemas.openxmlformats.org/drawingml/2006/picture">
+                <pic:pic xmlns:pic="http://schemas.openxmlformats.org/drawingml/2006/picture">
+                  <pic:nvPicPr>
+                    <pic:cNvPr id="0" name="Picture 1"/>
+                    <pic:cNvPicPr>
+                      <a:picLocks noChangeAspect="1" noChangeArrowheads="1"/>
+                    </pic:cNvPicPr>
+                  </pic:nvPicPr>
+                  <pic:blipFill>
+                    <a:blip r:embed="rId28">
+                      <a:extLst>
+                        <a:ext uri="{28A0092B-C50C-407E-A947-70E740481C1C}">
+                          <a14:useLocalDpi xmlns:a14="http://schemas.microsoft.com/office/drawing/2010/main" val="0"/>
+                        </a:ext>
+                      </a:extLst>
+                    </a:blip>
+                    <a:srcRect/>
+                    <a:stretch>
+                      <a:fillRect/>
+                    </a:stretch>
+                  </pic:blipFill>
+                  <pic:spPr bwMode="auto">
+                    <a:xfrm>
+                      <a:off x="0" y="0"/>
+                      <a:ext cx="3486150" cy="942975"/>
+                    </a:xfrm>
+                    <a:prstGeom prst="rect">
+                      <a:avLst/>
+                    </a:prstGeom>
+                    <a:noFill/>
+                    <a:ln>
+                      <a:noFill/>
+                    </a:ln>
+                  </pic:spPr>
+                </pic:pic>
+              </a:graphicData>
+            </a:graphic>
+          </wp:inline>
+        </w:drawing>
+      </w:r>
+    </w:p>
+    <w:p>
       <w:pPr>
         <w:pStyle w:val="Heading3"/>
         <w:rPr>
@@ -8418,88 +8477,98 @@
     </w:p>
     <w:p>
       <w:pPr>
+        <w:rPr>
+          <w:rFonts w:asciiTheme="majorHAnsi" w:eastAsiaTheme="majorEastAsia" w:hAnsiTheme="majorHAnsi" w:cstheme="majorBidi"/>
+          <w:color w:val="1F4D78" w:themeColor="accent1" w:themeShade="7F"/>
+          <w:sz w:val="24"/>
+          <w:szCs w:val="24"/>
+        </w:rPr>
+      </w:pPr>
+      <w:r>
+        <w:br w:type="page"/>
+      </w:r>
+    </w:p>
+    <w:p>
+      <w:pPr>
         <w:pStyle w:val="Heading3"/>
       </w:pPr>
-      <w:bookmarkStart w:id="34" w:name="_Toc348998672"/>
-      <w:r>
+      <w:bookmarkStart w:id="33" w:name="_Toc348999013"/>
+      <w:r>
+        <w:lastRenderedPageBreak/>
         <w:t xml:space="preserve">How to load </w:t>
       </w:r>
       <w:r>
         <w:t>Custom Shapes Database</w:t>
       </w:r>
+      <w:bookmarkEnd w:id="33"/>
+    </w:p>
+    <w:p/>
+    <w:p>
+      <w:r>
+        <w:t xml:space="preserve">All custom shapes are contained in single JSON file named </w:t>
+      </w:r>
+      <w:proofErr w:type="spellStart"/>
+      <w:r>
+        <w:rPr>
+          <w:b/>
+        </w:rPr>
+        <w:t>ShapeData.json</w:t>
+      </w:r>
+      <w:proofErr w:type="spellEnd"/>
+      <w:r>
+        <w:t>.</w:t>
+      </w:r>
+      <w:r>
+        <w:t xml:space="preserve"> </w:t>
+      </w:r>
+    </w:p>
+    <w:p>
+      <w:r>
+        <w:t xml:space="preserve">Contents of this file are not important, but think about it like a Project or database, if you load that file using </w:t>
+      </w:r>
+      <w:r>
+        <w:rPr>
+          <w:b/>
+        </w:rPr>
+        <w:t>Load project</w:t>
+      </w:r>
+      <w:r>
+        <w:t xml:space="preserve"> -&gt; </w:t>
+      </w:r>
+      <w:r>
+        <w:rPr>
+          <w:b/>
+        </w:rPr>
+        <w:t>.\Resources\</w:t>
+      </w:r>
+      <w:proofErr w:type="spellStart"/>
+      <w:r>
+        <w:rPr>
+          <w:b/>
+        </w:rPr>
+        <w:t>ShapeData.json</w:t>
+      </w:r>
+      <w:proofErr w:type="spellEnd"/>
+      <w:r>
+        <w:t xml:space="preserve">, you will get nice list </w:t>
+      </w:r>
+      <w:r>
+        <w:t xml:space="preserve">of all shapes available </w:t>
+      </w:r>
+      <w:r>
+        <w:t>for you to edit, review or remove.</w:t>
+      </w:r>
+    </w:p>
+    <w:p/>
+    <w:p>
+      <w:pPr>
+        <w:pStyle w:val="Heading3"/>
+      </w:pPr>
+      <w:bookmarkStart w:id="34" w:name="_Toc348999014"/>
+      <w:r>
+        <w:t>Making new custom shape</w:t>
+      </w:r>
       <w:bookmarkEnd w:id="34"/>
-    </w:p>
-    <w:p/>
-    <w:p>
-      <w:r>
-        <w:t xml:space="preserve">All custom shapes are contained in single JSON file named </w:t>
-      </w:r>
-      <w:proofErr w:type="spellStart"/>
-      <w:r>
-        <w:rPr>
-          <w:b/>
-        </w:rPr>
-        <w:t>ShapeData.json</w:t>
-      </w:r>
-      <w:proofErr w:type="spellEnd"/>
-      <w:r>
-        <w:t>.</w:t>
-      </w:r>
-      <w:r>
-        <w:t xml:space="preserve"> </w:t>
-      </w:r>
-    </w:p>
-    <w:p>
-      <w:r>
-        <w:t xml:space="preserve">Contents of this file are not important, but think about it like a Project or database, if you load that file using </w:t>
-      </w:r>
-      <w:r>
-        <w:rPr>
-          <w:b/>
-        </w:rPr>
-        <w:t>Load project</w:t>
-      </w:r>
-      <w:r>
-        <w:t xml:space="preserve"> -&gt; </w:t>
-      </w:r>
-      <w:r>
-        <w:rPr>
-          <w:b/>
-        </w:rPr>
-        <w:t>.\Resources\</w:t>
-      </w:r>
-      <w:proofErr w:type="spellStart"/>
-      <w:r>
-        <w:rPr>
-          <w:b/>
-        </w:rPr>
-        <w:t>ShapeData.json</w:t>
-      </w:r>
-      <w:proofErr w:type="spellEnd"/>
-      <w:r>
-        <w:t xml:space="preserve">, you will get nice list </w:t>
-      </w:r>
-      <w:r>
-        <w:t xml:space="preserve">of all shapes available </w:t>
-      </w:r>
-      <w:r>
-        <w:t>for you to edit, review or remove.</w:t>
-      </w:r>
-    </w:p>
-    <w:p/>
-    <w:p/>
-    <w:p/>
-    <w:p/>
-    <w:p>
-      <w:pPr>
-        <w:pStyle w:val="Heading3"/>
-      </w:pPr>
-      <w:bookmarkStart w:id="35" w:name="_Toc348998673"/>
-      <w:r>
-        <w:lastRenderedPageBreak/>
-        <w:t>Making new custom shape</w:t>
-      </w:r>
-      <w:bookmarkEnd w:id="35"/>
     </w:p>
     <w:p/>
     <w:p>
@@ -8537,7 +8606,7 @@
                     </pic:cNvPicPr>
                   </pic:nvPicPr>
                   <pic:blipFill>
-                    <a:blip r:embed="rId28">
+                    <a:blip r:embed="rId29">
                       <a:extLst>
                         <a:ext uri="{28A0092B-C50C-407E-A947-70E740481C1C}">
                           <a14:useLocalDpi xmlns:a14="http://schemas.microsoft.com/office/drawing/2010/main" val="0"/>
@@ -8602,7 +8671,7 @@
                     </pic:cNvPicPr>
                   </pic:nvPicPr>
                   <pic:blipFill>
-                    <a:blip r:embed="rId29">
+                    <a:blip r:embed="rId30">
                       <a:extLst>
                         <a:ext uri="{28A0092B-C50C-407E-A947-70E740481C1C}">
                           <a14:useLocalDpi xmlns:a14="http://schemas.microsoft.com/office/drawing/2010/main" val="0"/>
@@ -8636,13 +8705,16 @@
     </w:p>
     <w:p>
       <w:r>
-        <w:t>Then hit Auto Trace, or create your own shape</w:t>
-      </w:r>
-      <w:r>
-        <w:t xml:space="preserve"> by adding points that make custom shape</w:t>
-      </w:r>
-      <w:r>
-        <w:t>.</w:t>
+        <w:br w:type="page"/>
+      </w:r>
+    </w:p>
+    <w:p>
+      <w:r>
+        <w:lastRenderedPageBreak/>
+        <w:t>You shou</w:t>
+      </w:r>
+      <w:r>
+        <w:t>ld now have something like this (no shape defined just background).</w:t>
       </w:r>
     </w:p>
     <w:p>
@@ -8672,7 +8744,7 @@
                     </pic:cNvPicPr>
                   </pic:nvPicPr>
                   <pic:blipFill>
-                    <a:blip r:embed="rId30">
+                    <a:blip r:embed="rId31">
                       <a:extLst>
                         <a:ext uri="{28A0092B-C50C-407E-A947-70E740481C1C}">
                           <a14:useLocalDpi xmlns:a14="http://schemas.microsoft.com/office/drawing/2010/main" val="0"/>
@@ -8706,12 +8778,11 @@
     </w:p>
     <w:p>
       <w:r>
-        <w:br w:type="page"/>
-      </w:r>
-    </w:p>
-    <w:p>
-      <w:r>
-        <w:lastRenderedPageBreak/>
+        <w:t>Then hit Auto Trace, or create your own shape by adding points that make custom shape.</w:t>
+      </w:r>
+    </w:p>
+    <w:p>
+      <w:r>
         <w:t>After that you should have something like this:</w:t>
       </w:r>
     </w:p>
@@ -8742,7 +8813,7 @@
                     </pic:cNvPicPr>
                   </pic:nvPicPr>
                   <pic:blipFill>
-                    <a:blip r:embed="rId31">
+                    <a:blip r:embed="rId32">
                       <a:extLst>
                         <a:ext uri="{28A0092B-C50C-407E-A947-70E740481C1C}">
                           <a14:useLocalDpi xmlns:a14="http://schemas.microsoft.com/office/drawing/2010/main" val="0"/>
@@ -8808,7 +8879,7 @@
                     </pic:cNvPicPr>
                   </pic:nvPicPr>
                   <pic:blipFill>
-                    <a:blip r:embed="rId32">
+                    <a:blip r:embed="rId33">
                       <a:extLst>
                         <a:ext uri="{28A0092B-C50C-407E-A947-70E740481C1C}">
                           <a14:useLocalDpi xmlns:a14="http://schemas.microsoft.com/office/drawing/2010/main" val="0"/>
@@ -8868,22 +8939,9 @@
     <w:p/>
     <w:p>
       <w:pPr>
-        <w:rPr>
-          <w:rFonts w:asciiTheme="majorHAnsi" w:eastAsiaTheme="majorEastAsia" w:hAnsiTheme="majorHAnsi" w:cstheme="majorBidi"/>
-          <w:color w:val="1F4D78" w:themeColor="accent1" w:themeShade="7F"/>
-          <w:sz w:val="24"/>
-          <w:szCs w:val="24"/>
-        </w:rPr>
-      </w:pPr>
-      <w:r>
-        <w:br w:type="page"/>
-      </w:r>
-    </w:p>
-    <w:p>
-      <w:pPr>
         <w:pStyle w:val="Heading3"/>
       </w:pPr>
-      <w:bookmarkStart w:id="36" w:name="_Toc348998674"/>
+      <w:bookmarkStart w:id="35" w:name="_Toc348999015"/>
       <w:r>
         <w:lastRenderedPageBreak/>
         <w:t>It’s</w:t>
@@ -8894,7 +8952,7 @@
       <w:r>
         <w:t>good to define shape for only what you need</w:t>
       </w:r>
-      <w:bookmarkEnd w:id="36"/>
+      <w:bookmarkEnd w:id="35"/>
     </w:p>
     <w:p/>
     <w:p>
@@ -8924,7 +8982,7 @@
                     </pic:cNvPicPr>
                   </pic:nvPicPr>
                   <pic:blipFill>
-                    <a:blip r:embed="rId33">
+                    <a:blip r:embed="rId34">
                       <a:extLst>
                         <a:ext uri="{28A0092B-C50C-407E-A947-70E740481C1C}">
                           <a14:useLocalDpi xmlns:a14="http://schemas.microsoft.com/office/drawing/2010/main" val="0"/>
@@ -9038,11 +9096,11 @@
       <w:pPr>
         <w:pStyle w:val="Heading3"/>
       </w:pPr>
-      <w:bookmarkStart w:id="37" w:name="_Toc348998675"/>
+      <w:bookmarkStart w:id="36" w:name="_Toc348999016"/>
       <w:r>
         <w:t>Shape scaling</w:t>
       </w:r>
-      <w:bookmarkEnd w:id="37"/>
+      <w:bookmarkEnd w:id="36"/>
     </w:p>
     <w:p/>
     <w:p>
@@ -9084,12 +9142,12 @@
       <w:pPr>
         <w:pStyle w:val="Heading3"/>
       </w:pPr>
-      <w:bookmarkStart w:id="38" w:name="_Toc348998676"/>
+      <w:bookmarkStart w:id="37" w:name="_Toc348999017"/>
       <w:r>
         <w:lastRenderedPageBreak/>
         <w:t>One last thing</w:t>
       </w:r>
-      <w:bookmarkEnd w:id="38"/>
+      <w:bookmarkEnd w:id="37"/>
     </w:p>
     <w:p/>
     <w:p>
@@ -9202,7 +9260,7 @@
                     </pic:cNvPicPr>
                   </pic:nvPicPr>
                   <pic:blipFill>
-                    <a:blip r:embed="rId34">
+                    <a:blip r:embed="rId35">
                       <a:extLst>
                         <a:ext uri="{28A0092B-C50C-407E-A947-70E740481C1C}">
                           <a14:useLocalDpi xmlns:a14="http://schemas.microsoft.com/office/drawing/2010/main" val="0"/>
@@ -9241,7 +9299,7 @@
       <w:pPr>
         <w:pStyle w:val="Heading1"/>
       </w:pPr>
-      <w:bookmarkStart w:id="39" w:name="_Toc348998677"/>
+      <w:bookmarkStart w:id="38" w:name="_Toc348999018"/>
       <w:r>
         <w:lastRenderedPageBreak/>
         <w:t xml:space="preserve">Game </w:t>
@@ -9252,31 +9310,36 @@
       <w:r>
         <w:t>s</w:t>
       </w:r>
+      <w:bookmarkEnd w:id="38"/>
+    </w:p>
+    <w:p/>
+    <w:p>
+      <w:r>
+        <w:t xml:space="preserve">And we finally came to more interesting part of the </w:t>
+      </w:r>
+      <w:r>
+        <w:t>editor, object behaviours</w:t>
+      </w:r>
+      <w:r>
+        <w:t>.</w:t>
+      </w:r>
+    </w:p>
+    <w:p>
+      <w:r>
+        <w:t xml:space="preserve">Not to go purple here, Object behaviours define how game engine interprets objects and </w:t>
+      </w:r>
+      <w:r>
+        <w:t>what player can do with them.</w:t>
+      </w:r>
+    </w:p>
+    <w:p>
+      <w:r>
+        <w:t>I think this image shows</w:t>
+      </w:r>
+      <w:bookmarkStart w:id="39" w:name="_GoBack"/>
       <w:bookmarkEnd w:id="39"/>
-    </w:p>
-    <w:p/>
-    <w:p>
-      <w:r>
-        <w:t xml:space="preserve">And we finally came to more interesting part of the </w:t>
-      </w:r>
-      <w:r>
-        <w:t>editor, object behaviours</w:t>
-      </w:r>
-      <w:r>
-        <w:t>.</w:t>
-      </w:r>
-    </w:p>
-    <w:p>
-      <w:r>
-        <w:t xml:space="preserve">Not to go purple here, Object behaviours define how game engine interprets objects and </w:t>
-      </w:r>
-      <w:r>
-        <w:t>what player can do with them.</w:t>
-      </w:r>
-    </w:p>
-    <w:p>
-      <w:r>
-        <w:t xml:space="preserve">I think this image shows everything you need to know about the </w:t>
+      <w:r>
+        <w:t xml:space="preserve"> everything you need to know about the </w:t>
       </w:r>
       <w:r>
         <w:t>options</w:t>
@@ -9322,7 +9385,7 @@
                     </pic:cNvPicPr>
                   </pic:nvPicPr>
                   <pic:blipFill>
-                    <a:blip r:embed="rId35">
+                    <a:blip r:embed="rId36">
                       <a:extLst>
                         <a:ext uri="{28A0092B-C50C-407E-A947-70E740481C1C}">
                           <a14:useLocalDpi xmlns:a14="http://schemas.microsoft.com/office/drawing/2010/main" val="0"/>
@@ -9413,7 +9476,7 @@
       <w:pPr>
         <w:pStyle w:val="Heading1"/>
       </w:pPr>
-      <w:bookmarkStart w:id="40" w:name="_Toc348998678"/>
+      <w:bookmarkStart w:id="40" w:name="_Toc348999019"/>
       <w:r>
         <w:lastRenderedPageBreak/>
         <w:t xml:space="preserve">Example levels and </w:t>
@@ -10051,11 +10114,13 @@
   <w:style w:type="character" w:default="1" w:styleId="DefaultParagraphFont">
     <w:name w:val="Default Paragraph Font"/>
     <w:uiPriority w:val="1"/>
+    <w:semiHidden/>
     <w:unhideWhenUsed/>
   </w:style>
   <w:style w:type="table" w:default="1" w:styleId="TableNormal">
     <w:name w:val="Normal Table"/>
     <w:uiPriority w:val="99"/>
+    <w:semiHidden/>
     <w:unhideWhenUsed/>
     <w:tblPr>
       <w:tblInd w:w="0" w:type="dxa"/>
@@ -10619,7 +10684,7 @@
 </file>
 
 <file path=customXml/itemProps2.xml><?xml version="1.0" encoding="utf-8"?>
-<ds:datastoreItem xmlns:ds="http://schemas.openxmlformats.org/officeDocument/2006/customXml" ds:itemID="{BDA559E3-D596-4ED9-A57D-645F6870450D}">
+<ds:datastoreItem xmlns:ds="http://schemas.openxmlformats.org/officeDocument/2006/customXml" ds:itemID="{5BDCC734-5368-47CF-A5AC-A3A969A17323}">
   <ds:schemaRefs>
     <ds:schemaRef ds:uri="http://schemas.openxmlformats.org/officeDocument/2006/bibliography"/>
   </ds:schemaRefs>

</xml_diff>